<commit_message>
updated README and images
</commit_message>
<xml_diff>
--- a/docs/Report_analysis.docx
+++ b/docs/Report_analysis.docx
@@ -19,16 +19,16 @@
           <w:szCs w:val="28"/>
         </w:rPr>
         <w:drawing>
-          <wp:inline distT="114300" distB="114300" distL="114300" distR="114300" wp14:anchorId="1CE319F9" wp14:editId="4F681676">
+          <wp:inline distT="114300" distB="114300" distL="114300" distR="114300" wp14:anchorId="58810E6B" wp14:editId="6A12F4D0">
             <wp:extent cx="5473700" cy="2273300"/>
             <wp:effectExtent l="0" t="0" r="0" b="0"/>
-            <wp:docPr id="14" name="image15.jpg" descr="Nanyang Technological University - NTU Singapore"/>
+            <wp:docPr id="14" name="image2.jpg" descr="Nanyang Technological University - NTU Singapore"/>
             <wp:cNvGraphicFramePr/>
             <a:graphic xmlns:a="http://schemas.openxmlformats.org/drawingml/2006/main">
               <a:graphicData uri="http://schemas.openxmlformats.org/drawingml/2006/picture">
                 <pic:pic xmlns:pic="http://schemas.openxmlformats.org/drawingml/2006/picture">
                   <pic:nvPicPr>
-                    <pic:cNvPr id="0" name="image15.jpg" descr="Nanyang Technological University - NTU Singapore"/>
+                    <pic:cNvPr id="0" name="image2.jpg" descr="Nanyang Technological University - NTU Singapore"/>
                     <pic:cNvPicPr preferRelativeResize="0"/>
                   </pic:nvPicPr>
                   <pic:blipFill>
@@ -73,6 +73,7 @@
           <w:b/>
           <w:sz w:val="28"/>
           <w:szCs w:val="28"/>
+          <w:lang w:val="fr-FR"/>
         </w:rPr>
       </w:pPr>
       <w:r>
@@ -81,6 +82,7 @@
           <w:b/>
           <w:sz w:val="28"/>
           <w:szCs w:val="28"/>
+          <w:lang w:val="fr-FR"/>
         </w:rPr>
         <w:t>MA4829 Machine Intelligence</w:t>
       </w:r>
@@ -92,6 +94,7 @@
           <w:rFonts w:ascii="Times New Roman" w:eastAsia="Times New Roman" w:hAnsi="Times New Roman" w:cs="Times New Roman"/>
           <w:sz w:val="28"/>
           <w:szCs w:val="28"/>
+          <w:lang w:val="fr-FR"/>
         </w:rPr>
       </w:pPr>
     </w:p>
@@ -102,6 +105,7 @@
           <w:rFonts w:ascii="Times New Roman" w:eastAsia="Times New Roman" w:hAnsi="Times New Roman" w:cs="Times New Roman"/>
           <w:sz w:val="28"/>
           <w:szCs w:val="28"/>
+          <w:lang w:val="fr-FR"/>
         </w:rPr>
       </w:pPr>
     </w:p>
@@ -111,6 +115,7 @@
           <w:rFonts w:ascii="Times New Roman" w:eastAsia="Times New Roman" w:hAnsi="Times New Roman" w:cs="Times New Roman"/>
           <w:sz w:val="28"/>
           <w:szCs w:val="28"/>
+          <w:lang w:val="fr-FR"/>
         </w:rPr>
       </w:pPr>
     </w:p>
@@ -122,6 +127,7 @@
           <w:b/>
           <w:sz w:val="28"/>
           <w:szCs w:val="28"/>
+          <w:lang w:val="fr-FR"/>
         </w:rPr>
       </w:pPr>
       <w:r>
@@ -130,8 +136,31 @@
           <w:b/>
           <w:sz w:val="28"/>
           <w:szCs w:val="28"/>
-        </w:rPr>
-        <w:t xml:space="preserve">Group Assignment: </w:t>
+          <w:lang w:val="fr-FR"/>
+        </w:rPr>
+        <w:t xml:space="preserve">Group </w:t>
+      </w:r>
+      <w:proofErr w:type="gramStart"/>
+      <w:r>
+        <w:rPr>
+          <w:rFonts w:ascii="Times New Roman" w:eastAsia="Times New Roman" w:hAnsi="Times New Roman" w:cs="Times New Roman"/>
+          <w:b/>
+          <w:sz w:val="28"/>
+          <w:szCs w:val="28"/>
+          <w:lang w:val="fr-FR"/>
+        </w:rPr>
+        <w:t>Assignment:</w:t>
+      </w:r>
+      <w:proofErr w:type="gramEnd"/>
+      <w:r>
+        <w:rPr>
+          <w:rFonts w:ascii="Times New Roman" w:eastAsia="Times New Roman" w:hAnsi="Times New Roman" w:cs="Times New Roman"/>
+          <w:b/>
+          <w:sz w:val="28"/>
+          <w:szCs w:val="28"/>
+          <w:lang w:val="fr-FR"/>
+        </w:rPr>
+        <w:t xml:space="preserve"> </w:t>
       </w:r>
     </w:p>
     <w:p>
@@ -626,8 +655,18 @@
                 <w:sz w:val="24"/>
                 <w:szCs w:val="24"/>
               </w:rPr>
-              <w:t>Arunachalam Thannirmalai</w:t>
-            </w:r>
+              <w:t xml:space="preserve">Arunachalam </w:t>
+            </w:r>
+            <w:proofErr w:type="spellStart"/>
+            <w:r>
+              <w:rPr>
+                <w:rFonts w:ascii="Times New Roman" w:eastAsia="Times New Roman" w:hAnsi="Times New Roman" w:cs="Times New Roman"/>
+                <w:sz w:val="24"/>
+                <w:szCs w:val="24"/>
+              </w:rPr>
+              <w:t>Thannirmalai</w:t>
+            </w:r>
+            <w:proofErr w:type="spellEnd"/>
           </w:p>
         </w:tc>
         <w:tc>
@@ -946,7 +985,7 @@
     </w:p>
     <w:sdt>
       <w:sdtPr>
-        <w:id w:val="922616818"/>
+        <w:id w:val="-1918633263"/>
         <w:docPartObj>
           <w:docPartGallery w:val="Table of Contents"/>
           <w:docPartUnique/>
@@ -1584,6 +1623,8 @@
             <w:ind w:left="360"/>
             <w:rPr>
               <w:color w:val="000000"/>
+              <w:sz w:val="24"/>
+              <w:szCs w:val="24"/>
             </w:rPr>
           </w:pPr>
           <w:hyperlink w:anchor="_ae08v9c9x4gj">
@@ -1618,6 +1659,8 @@
             <w:ind w:left="360"/>
             <w:rPr>
               <w:color w:val="000000"/>
+              <w:sz w:val="24"/>
+              <w:szCs w:val="24"/>
             </w:rPr>
           </w:pPr>
           <w:hyperlink w:anchor="_sxblwo27m6mw">
@@ -1625,6 +1668,8 @@
               <w:rPr>
                 <w:rFonts w:ascii="Times New Roman" w:eastAsia="Times New Roman" w:hAnsi="Times New Roman" w:cs="Times New Roman"/>
                 <w:color w:val="000000"/>
+                <w:sz w:val="24"/>
+                <w:szCs w:val="24"/>
               </w:rPr>
               <w:t>4.3. Apriori</w:t>
             </w:r>
@@ -1632,6 +1677,8 @@
               <w:rPr>
                 <w:rFonts w:ascii="Times New Roman" w:eastAsia="Times New Roman" w:hAnsi="Times New Roman" w:cs="Times New Roman"/>
                 <w:color w:val="000000"/>
+                <w:sz w:val="24"/>
+                <w:szCs w:val="24"/>
               </w:rPr>
               <w:tab/>
               <w:t>23</w:t>
@@ -1648,6 +1695,8 @@
             <w:rPr>
               <w:b/>
               <w:color w:val="000000"/>
+              <w:sz w:val="24"/>
+              <w:szCs w:val="24"/>
             </w:rPr>
           </w:pPr>
           <w:hyperlink w:anchor="_glwwaxdtip1d">
@@ -1655,6 +1704,8 @@
               <w:rPr>
                 <w:rFonts w:ascii="Times New Roman" w:eastAsia="Times New Roman" w:hAnsi="Times New Roman" w:cs="Times New Roman"/>
                 <w:color w:val="000000"/>
+                <w:sz w:val="24"/>
+                <w:szCs w:val="24"/>
               </w:rPr>
               <w:t>5. Conclusion</w:t>
             </w:r>
@@ -1662,6 +1713,8 @@
               <w:rPr>
                 <w:rFonts w:ascii="Times New Roman" w:eastAsia="Times New Roman" w:hAnsi="Times New Roman" w:cs="Times New Roman"/>
                 <w:color w:val="000000"/>
+                <w:sz w:val="24"/>
+                <w:szCs w:val="24"/>
               </w:rPr>
               <w:tab/>
               <w:t>27</w:t>
@@ -1685,6 +1738,8 @@
               <w:rPr>
                 <w:rFonts w:ascii="Times New Roman" w:eastAsia="Times New Roman" w:hAnsi="Times New Roman" w:cs="Times New Roman"/>
                 <w:color w:val="000000"/>
+                <w:sz w:val="24"/>
+                <w:szCs w:val="24"/>
               </w:rPr>
               <w:t>6. References</w:t>
             </w:r>
@@ -1692,6 +1747,8 @@
               <w:rPr>
                 <w:rFonts w:ascii="Times New Roman" w:eastAsia="Times New Roman" w:hAnsi="Times New Roman" w:cs="Times New Roman"/>
                 <w:color w:val="000000"/>
+                <w:sz w:val="24"/>
+                <w:szCs w:val="24"/>
               </w:rPr>
               <w:tab/>
               <w:t>28</w:t>
@@ -1932,16 +1989,16 @@
           <w:szCs w:val="24"/>
         </w:rPr>
         <w:drawing>
-          <wp:inline distT="114300" distB="114300" distL="114300" distR="114300" wp14:anchorId="67327EC3" wp14:editId="1735ED23">
+          <wp:inline distT="114300" distB="114300" distL="114300" distR="114300" wp14:anchorId="7446B683" wp14:editId="57D4AF75">
             <wp:extent cx="6147238" cy="1766565"/>
             <wp:effectExtent l="0" t="0" r="0" b="0"/>
-            <wp:docPr id="15" name="image11.png"/>
+            <wp:docPr id="15" name="image15.png"/>
             <wp:cNvGraphicFramePr/>
             <a:graphic xmlns:a="http://schemas.openxmlformats.org/drawingml/2006/main">
               <a:graphicData uri="http://schemas.openxmlformats.org/drawingml/2006/picture">
                 <pic:pic xmlns:pic="http://schemas.openxmlformats.org/drawingml/2006/picture">
                   <pic:nvPicPr>
-                    <pic:cNvPr id="0" name="image11.png"/>
+                    <pic:cNvPr id="0" name="image15.png"/>
                     <pic:cNvPicPr preferRelativeResize="0"/>
                   </pic:nvPicPr>
                   <pic:blipFill>
@@ -3066,7 +3123,25 @@
                 <w:sz w:val="24"/>
                 <w:szCs w:val="24"/>
               </w:rPr>
-              <w:t>Any cadding experience</w:t>
+              <w:t xml:space="preserve">Any </w:t>
+            </w:r>
+            <w:proofErr w:type="spellStart"/>
+            <w:r>
+              <w:rPr>
+                <w:rFonts w:ascii="Times New Roman" w:eastAsia="Times New Roman" w:hAnsi="Times New Roman" w:cs="Times New Roman"/>
+                <w:sz w:val="24"/>
+                <w:szCs w:val="24"/>
+              </w:rPr>
+              <w:t>cadding</w:t>
+            </w:r>
+            <w:proofErr w:type="spellEnd"/>
+            <w:r>
+              <w:rPr>
+                <w:rFonts w:ascii="Times New Roman" w:eastAsia="Times New Roman" w:hAnsi="Times New Roman" w:cs="Times New Roman"/>
+                <w:sz w:val="24"/>
+                <w:szCs w:val="24"/>
+              </w:rPr>
+              <w:t xml:space="preserve"> experience</w:t>
             </w:r>
           </w:p>
         </w:tc>
@@ -3174,7 +3249,43 @@
           <w:sz w:val="24"/>
           <w:szCs w:val="24"/>
         </w:rPr>
-        <w:t xml:space="preserve">Some columns contained “NaN” (not a number) values as the respondents left some of the questions blank. The “NaN” entries were replaced with a “-” for ease of reading as shown in Figure 2 below. </w:t>
+        <w:t>Some columns contained “</w:t>
+      </w:r>
+      <w:proofErr w:type="spellStart"/>
+      <w:r>
+        <w:rPr>
+          <w:rFonts w:ascii="Times New Roman" w:eastAsia="Times New Roman" w:hAnsi="Times New Roman" w:cs="Times New Roman"/>
+          <w:sz w:val="24"/>
+          <w:szCs w:val="24"/>
+        </w:rPr>
+        <w:t>NaN</w:t>
+      </w:r>
+      <w:proofErr w:type="spellEnd"/>
+      <w:r>
+        <w:rPr>
+          <w:rFonts w:ascii="Times New Roman" w:eastAsia="Times New Roman" w:hAnsi="Times New Roman" w:cs="Times New Roman"/>
+          <w:sz w:val="24"/>
+          <w:szCs w:val="24"/>
+        </w:rPr>
+        <w:t>” (not a number) values as the respondents left some of the questions blank. The “</w:t>
+      </w:r>
+      <w:proofErr w:type="spellStart"/>
+      <w:r>
+        <w:rPr>
+          <w:rFonts w:ascii="Times New Roman" w:eastAsia="Times New Roman" w:hAnsi="Times New Roman" w:cs="Times New Roman"/>
+          <w:sz w:val="24"/>
+          <w:szCs w:val="24"/>
+        </w:rPr>
+        <w:t>NaN</w:t>
+      </w:r>
+      <w:proofErr w:type="spellEnd"/>
+      <w:r>
+        <w:rPr>
+          <w:rFonts w:ascii="Times New Roman" w:eastAsia="Times New Roman" w:hAnsi="Times New Roman" w:cs="Times New Roman"/>
+          <w:sz w:val="24"/>
+          <w:szCs w:val="24"/>
+        </w:rPr>
+        <w:t xml:space="preserve">” entries were replaced with a “-” for ease of reading as shown in Figure 2 below. </w:t>
       </w:r>
     </w:p>
     <w:p>
@@ -3202,16 +3313,16 @@
           <w:szCs w:val="24"/>
         </w:rPr>
         <w:drawing>
-          <wp:inline distT="114300" distB="114300" distL="114300" distR="114300" wp14:anchorId="0AD71995" wp14:editId="78FD0FA4">
+          <wp:inline distT="114300" distB="114300" distL="114300" distR="114300" wp14:anchorId="155BFCB0" wp14:editId="04F9B5F8">
             <wp:extent cx="5731200" cy="2895600"/>
             <wp:effectExtent l="0" t="0" r="0" b="0"/>
-            <wp:docPr id="5" name="image13.png"/>
+            <wp:docPr id="5" name="image21.png"/>
             <wp:cNvGraphicFramePr/>
             <a:graphic xmlns:a="http://schemas.openxmlformats.org/drawingml/2006/main">
               <a:graphicData uri="http://schemas.openxmlformats.org/drawingml/2006/picture">
                 <pic:pic xmlns:pic="http://schemas.openxmlformats.org/drawingml/2006/picture">
                   <pic:nvPicPr>
-                    <pic:cNvPr id="0" name="image13.png"/>
+                    <pic:cNvPr id="0" name="image21.png"/>
                     <pic:cNvPicPr preferRelativeResize="0"/>
                   </pic:nvPicPr>
                   <pic:blipFill>
@@ -3249,7 +3360,21 @@
         <w:rPr>
           <w:rFonts w:ascii="Times New Roman" w:eastAsia="Times New Roman" w:hAnsi="Times New Roman" w:cs="Times New Roman"/>
         </w:rPr>
-        <w:t>Figure 2 Code used to replace “NaN” entries</w:t>
+        <w:t>Figure 2 Code used to replace “</w:t>
+      </w:r>
+      <w:proofErr w:type="spellStart"/>
+      <w:r>
+        <w:rPr>
+          <w:rFonts w:ascii="Times New Roman" w:eastAsia="Times New Roman" w:hAnsi="Times New Roman" w:cs="Times New Roman"/>
+        </w:rPr>
+        <w:t>NaN</w:t>
+      </w:r>
+      <w:proofErr w:type="spellEnd"/>
+      <w:r>
+        <w:rPr>
+          <w:rFonts w:ascii="Times New Roman" w:eastAsia="Times New Roman" w:hAnsi="Times New Roman" w:cs="Times New Roman"/>
+        </w:rPr>
+        <w:t>” entries</w:t>
       </w:r>
     </w:p>
     <w:p>
@@ -3277,7 +3402,25 @@
           <w:sz w:val="24"/>
           <w:szCs w:val="24"/>
         </w:rPr>
-        <w:t>The questions on “Exterior components to customise”, “Interior components to customise” and “Deciding factors to buy a car” allowed the respondents to pick multiple answers from a given set of options. The total count of the options chosen for each question was created as  new data columns with the following names respectively  “Exterior Component count”, “Interior Component count” and “Factors to buy Car count”.</w:t>
+        <w:t xml:space="preserve">The questions on “Exterior components to customise”, “Interior components to customise” and “Deciding factors to buy a car” allowed the respondents to pick multiple answers from a given set of options. The total count of the options chosen for each question was created </w:t>
+      </w:r>
+      <w:proofErr w:type="gramStart"/>
+      <w:r>
+        <w:rPr>
+          <w:rFonts w:ascii="Times New Roman" w:eastAsia="Times New Roman" w:hAnsi="Times New Roman" w:cs="Times New Roman"/>
+          <w:sz w:val="24"/>
+          <w:szCs w:val="24"/>
+        </w:rPr>
+        <w:t>as  new</w:t>
+      </w:r>
+      <w:proofErr w:type="gramEnd"/>
+      <w:r>
+        <w:rPr>
+          <w:rFonts w:ascii="Times New Roman" w:eastAsia="Times New Roman" w:hAnsi="Times New Roman" w:cs="Times New Roman"/>
+          <w:sz w:val="24"/>
+          <w:szCs w:val="24"/>
+        </w:rPr>
+        <w:t xml:space="preserve"> data columns with the following names respectively  “Exterior Component count”, “Interior Component count” and “Factors to buy Car count”.</w:t>
       </w:r>
     </w:p>
     <w:p>
@@ -3306,16 +3449,16 @@
         </w:rPr>
         <w:lastRenderedPageBreak/>
         <w:drawing>
-          <wp:inline distT="114300" distB="114300" distL="114300" distR="114300" wp14:anchorId="1F4DEE5B" wp14:editId="0BBDE291">
+          <wp:inline distT="114300" distB="114300" distL="114300" distR="114300" wp14:anchorId="7AC6B040" wp14:editId="33647A31">
             <wp:extent cx="5731200" cy="1943100"/>
             <wp:effectExtent l="0" t="0" r="0" b="0"/>
-            <wp:docPr id="4" name="image17.png"/>
+            <wp:docPr id="4" name="image28.png"/>
             <wp:cNvGraphicFramePr/>
             <a:graphic xmlns:a="http://schemas.openxmlformats.org/drawingml/2006/main">
               <a:graphicData uri="http://schemas.openxmlformats.org/drawingml/2006/picture">
                 <pic:pic xmlns:pic="http://schemas.openxmlformats.org/drawingml/2006/picture">
                   <pic:nvPicPr>
-                    <pic:cNvPr id="0" name="image17.png"/>
+                    <pic:cNvPr id="0" name="image28.png"/>
                     <pic:cNvPicPr preferRelativeResize="0"/>
                   </pic:nvPicPr>
                   <pic:blipFill>
@@ -3520,16 +3663,16 @@
           <w:szCs w:val="24"/>
         </w:rPr>
         <w:drawing>
-          <wp:inline distT="114300" distB="114300" distL="114300" distR="114300" wp14:anchorId="0EA98F6C" wp14:editId="19EFE54C">
+          <wp:inline distT="114300" distB="114300" distL="114300" distR="114300" wp14:anchorId="30B075DB" wp14:editId="7CA6140B">
             <wp:extent cx="5731200" cy="2451100"/>
             <wp:effectExtent l="0" t="0" r="0" b="0"/>
-            <wp:docPr id="10" name="image5.png"/>
+            <wp:docPr id="10" name="image4.png"/>
             <wp:cNvGraphicFramePr/>
             <a:graphic xmlns:a="http://schemas.openxmlformats.org/drawingml/2006/main">
               <a:graphicData uri="http://schemas.openxmlformats.org/drawingml/2006/picture">
                 <pic:pic xmlns:pic="http://schemas.openxmlformats.org/drawingml/2006/picture">
                   <pic:nvPicPr>
-                    <pic:cNvPr id="0" name="image5.png"/>
+                    <pic:cNvPr id="0" name="image4.png"/>
                     <pic:cNvPicPr preferRelativeResize="0"/>
                   </pic:nvPicPr>
                   <pic:blipFill>
@@ -3595,6 +3738,7 @@
       <w:bookmarkStart w:id="7" w:name="_21njg6tkih3i" w:colFirst="0" w:colLast="0"/>
       <w:bookmarkEnd w:id="7"/>
       <w:r>
+        <w:lastRenderedPageBreak/>
         <w:t>Age Group Distribution</w:t>
       </w:r>
     </w:p>
@@ -3611,16 +3755,16 @@
           <w:noProof/>
         </w:rPr>
         <w:drawing>
-          <wp:inline distT="114300" distB="114300" distL="114300" distR="114300" wp14:anchorId="233C5DE4" wp14:editId="5DEAC007">
+          <wp:inline distT="114300" distB="114300" distL="114300" distR="114300" wp14:anchorId="0A5BE0C3" wp14:editId="01CA4893">
             <wp:extent cx="2331720" cy="2291136"/>
             <wp:effectExtent l="0" t="0" r="0" b="0"/>
-            <wp:docPr id="3" name="image18.png"/>
+            <wp:docPr id="3" name="image22.png"/>
             <wp:cNvGraphicFramePr/>
             <a:graphic xmlns:a="http://schemas.openxmlformats.org/drawingml/2006/main">
               <a:graphicData uri="http://schemas.openxmlformats.org/drawingml/2006/picture">
                 <pic:pic xmlns:pic="http://schemas.openxmlformats.org/drawingml/2006/picture">
                   <pic:nvPicPr>
-                    <pic:cNvPr id="0" name="image18.png"/>
+                    <pic:cNvPr id="0" name="image22.png"/>
                     <pic:cNvPicPr preferRelativeResize="0"/>
                   </pic:nvPicPr>
                   <pic:blipFill>
@@ -3963,16 +4107,16 @@
           <w:szCs w:val="24"/>
         </w:rPr>
         <w:drawing>
-          <wp:inline distT="114300" distB="114300" distL="114300" distR="114300" wp14:anchorId="11D5C255" wp14:editId="508CFF09">
+          <wp:inline distT="114300" distB="114300" distL="114300" distR="114300" wp14:anchorId="484ED790" wp14:editId="13B096F2">
             <wp:extent cx="3667968" cy="1977826"/>
             <wp:effectExtent l="0" t="0" r="0" b="0"/>
-            <wp:docPr id="17" name="image14.png"/>
+            <wp:docPr id="17" name="image12.png"/>
             <wp:cNvGraphicFramePr/>
             <a:graphic xmlns:a="http://schemas.openxmlformats.org/drawingml/2006/main">
               <a:graphicData uri="http://schemas.openxmlformats.org/drawingml/2006/picture">
                 <pic:pic xmlns:pic="http://schemas.openxmlformats.org/drawingml/2006/picture">
                   <pic:nvPicPr>
-                    <pic:cNvPr id="0" name="image14.png"/>
+                    <pic:cNvPr id="0" name="image12.png"/>
                     <pic:cNvPicPr preferRelativeResize="0"/>
                   </pic:nvPicPr>
                   <pic:blipFill>
@@ -4311,6 +4455,7 @@
       <w:bookmarkStart w:id="9" w:name="_899kp9e3fmbf" w:colFirst="0" w:colLast="0"/>
       <w:bookmarkEnd w:id="9"/>
       <w:r>
+        <w:lastRenderedPageBreak/>
         <w:t>Marital Status Distribution</w:t>
       </w:r>
     </w:p>
@@ -4331,16 +4476,16 @@
           <w:szCs w:val="24"/>
         </w:rPr>
         <w:drawing>
-          <wp:inline distT="114300" distB="114300" distL="114300" distR="114300" wp14:anchorId="4C20D309" wp14:editId="224CE726">
+          <wp:inline distT="114300" distB="114300" distL="114300" distR="114300" wp14:anchorId="789B6E0B" wp14:editId="7DD99BAC">
             <wp:extent cx="3645408" cy="2021216"/>
             <wp:effectExtent l="0" t="0" r="0" b="0"/>
-            <wp:docPr id="8" name="image28.png"/>
+            <wp:docPr id="8" name="image8.png"/>
             <wp:cNvGraphicFramePr/>
             <a:graphic xmlns:a="http://schemas.openxmlformats.org/drawingml/2006/main">
               <a:graphicData uri="http://schemas.openxmlformats.org/drawingml/2006/picture">
                 <pic:pic xmlns:pic="http://schemas.openxmlformats.org/drawingml/2006/picture">
                   <pic:nvPicPr>
-                    <pic:cNvPr id="0" name="image28.png"/>
+                    <pic:cNvPr id="0" name="image8.png"/>
                     <pic:cNvPicPr preferRelativeResize="0"/>
                   </pic:nvPicPr>
                   <pic:blipFill>
@@ -4687,16 +4832,16 @@
           <w:szCs w:val="24"/>
         </w:rPr>
         <w:drawing>
-          <wp:inline distT="114300" distB="114300" distL="114300" distR="114300" wp14:anchorId="7B4C5F56" wp14:editId="3BF271D6">
+          <wp:inline distT="114300" distB="114300" distL="114300" distR="114300" wp14:anchorId="2036031B" wp14:editId="5321F2C2">
             <wp:extent cx="3667968" cy="1905905"/>
             <wp:effectExtent l="0" t="0" r="0" b="0"/>
-            <wp:docPr id="23" name="image20.png"/>
+            <wp:docPr id="23" name="image11.png"/>
             <wp:cNvGraphicFramePr/>
             <a:graphic xmlns:a="http://schemas.openxmlformats.org/drawingml/2006/main">
               <a:graphicData uri="http://schemas.openxmlformats.org/drawingml/2006/picture">
                 <pic:pic xmlns:pic="http://schemas.openxmlformats.org/drawingml/2006/picture">
                   <pic:nvPicPr>
-                    <pic:cNvPr id="0" name="image20.png"/>
+                    <pic:cNvPr id="0" name="image11.png"/>
                     <pic:cNvPicPr preferRelativeResize="0"/>
                   </pic:nvPicPr>
                   <pic:blipFill>
@@ -5027,6 +5172,7 @@
       <w:bookmarkStart w:id="11" w:name="_vwiemta4l1yl" w:colFirst="0" w:colLast="0"/>
       <w:bookmarkEnd w:id="11"/>
       <w:r>
+        <w:lastRenderedPageBreak/>
         <w:t>Customization Distribution</w:t>
       </w:r>
     </w:p>
@@ -5144,16 +5290,16 @@
           <w:szCs w:val="24"/>
         </w:rPr>
         <w:drawing>
-          <wp:inline distT="114300" distB="114300" distL="114300" distR="114300" wp14:anchorId="5F05E180" wp14:editId="7FA8E5A1">
+          <wp:inline distT="114300" distB="114300" distL="114300" distR="114300" wp14:anchorId="586ACF0C" wp14:editId="1495DFA5">
             <wp:extent cx="5731200" cy="800100"/>
             <wp:effectExtent l="0" t="0" r="0" b="0"/>
-            <wp:docPr id="11" name="image6.png"/>
+            <wp:docPr id="11" name="image25.png"/>
             <wp:cNvGraphicFramePr/>
             <a:graphic xmlns:a="http://schemas.openxmlformats.org/drawingml/2006/main">
               <a:graphicData uri="http://schemas.openxmlformats.org/drawingml/2006/picture">
                 <pic:pic xmlns:pic="http://schemas.openxmlformats.org/drawingml/2006/picture">
                   <pic:nvPicPr>
-                    <pic:cNvPr id="0" name="image6.png"/>
+                    <pic:cNvPr id="0" name="image25.png"/>
                     <pic:cNvPicPr preferRelativeResize="0"/>
                   </pic:nvPicPr>
                   <pic:blipFill>
@@ -5268,16 +5414,16 @@
           <w:szCs w:val="24"/>
         </w:rPr>
         <w:drawing>
-          <wp:inline distT="114300" distB="114300" distL="114300" distR="114300" wp14:anchorId="0D7E548B" wp14:editId="427E0022">
+          <wp:inline distT="114300" distB="114300" distL="114300" distR="114300" wp14:anchorId="54B18014" wp14:editId="388B4F84">
             <wp:extent cx="4584960" cy="2527300"/>
             <wp:effectExtent l="0" t="0" r="0" b="0"/>
-            <wp:docPr id="28" name="image22.png"/>
+            <wp:docPr id="28" name="image27.png"/>
             <wp:cNvGraphicFramePr/>
             <a:graphic xmlns:a="http://schemas.openxmlformats.org/drawingml/2006/main">
               <a:graphicData uri="http://schemas.openxmlformats.org/drawingml/2006/picture">
                 <pic:pic xmlns:pic="http://schemas.openxmlformats.org/drawingml/2006/picture">
                   <pic:nvPicPr>
-                    <pic:cNvPr id="0" name="image22.png"/>
+                    <pic:cNvPr id="0" name="image27.png"/>
                     <pic:cNvPicPr preferRelativeResize="0"/>
                   </pic:nvPicPr>
                   <pic:blipFill>
@@ -5395,7 +5541,25 @@
           <w:sz w:val="24"/>
           <w:szCs w:val="24"/>
         </w:rPr>
-        <w:t>The following section investigates if there is any relationship between the total number of car parts that respondents want to customise and the total number of factors consumers consider when purchasing a car.</w:t>
+        <w:t xml:space="preserve">The following section investigates if there is any relationship between the total number of car parts that respondents want to </w:t>
+      </w:r>
+      <w:proofErr w:type="gramStart"/>
+      <w:r>
+        <w:rPr>
+          <w:rFonts w:ascii="Times New Roman" w:eastAsia="Times New Roman" w:hAnsi="Times New Roman" w:cs="Times New Roman"/>
+          <w:sz w:val="24"/>
+          <w:szCs w:val="24"/>
+        </w:rPr>
+        <w:t>customise</w:t>
+      </w:r>
+      <w:proofErr w:type="gramEnd"/>
+      <w:r>
+        <w:rPr>
+          <w:rFonts w:ascii="Times New Roman" w:eastAsia="Times New Roman" w:hAnsi="Times New Roman" w:cs="Times New Roman"/>
+          <w:sz w:val="24"/>
+          <w:szCs w:val="24"/>
+        </w:rPr>
+        <w:t xml:space="preserve"> and the total number of factors consumers consider when purchasing a car.</w:t>
       </w:r>
     </w:p>
     <w:p>
@@ -5425,16 +5589,16 @@
           <w:szCs w:val="24"/>
         </w:rPr>
         <w:drawing>
-          <wp:inline distT="114300" distB="114300" distL="114300" distR="114300" wp14:anchorId="76D7F58F" wp14:editId="55F46DA7">
+          <wp:inline distT="114300" distB="114300" distL="114300" distR="114300" wp14:anchorId="53764309" wp14:editId="7AF68011">
             <wp:extent cx="3829050" cy="1738313"/>
             <wp:effectExtent l="0" t="0" r="0" b="0"/>
-            <wp:docPr id="6" name="image10.png"/>
+            <wp:docPr id="6" name="image3.png"/>
             <wp:cNvGraphicFramePr/>
             <a:graphic xmlns:a="http://schemas.openxmlformats.org/drawingml/2006/main">
               <a:graphicData uri="http://schemas.openxmlformats.org/drawingml/2006/picture">
                 <pic:pic xmlns:pic="http://schemas.openxmlformats.org/drawingml/2006/picture">
                   <pic:nvPicPr>
-                    <pic:cNvPr id="0" name="image10.png"/>
+                    <pic:cNvPr id="0" name="image3.png"/>
                     <pic:cNvPicPr preferRelativeResize="0"/>
                   </pic:nvPicPr>
                   <pic:blipFill>
@@ -5534,6 +5698,7 @@
       <w:bookmarkStart w:id="14" w:name="_grogv7uaa042" w:colFirst="0" w:colLast="0"/>
       <w:bookmarkEnd w:id="14"/>
       <w:r>
+        <w:lastRenderedPageBreak/>
         <w:t>Polynomial Regression</w:t>
       </w:r>
     </w:p>
@@ -5554,16 +5719,16 @@
           <w:szCs w:val="24"/>
         </w:rPr>
         <w:drawing>
-          <wp:inline distT="114300" distB="114300" distL="114300" distR="114300" wp14:anchorId="1D1F7F81" wp14:editId="5C6B378D">
+          <wp:inline distT="114300" distB="114300" distL="114300" distR="114300" wp14:anchorId="5D9BF72C" wp14:editId="43663B82">
             <wp:extent cx="5731200" cy="3492500"/>
             <wp:effectExtent l="0" t="0" r="0" b="0"/>
-            <wp:docPr id="24" name="image21.png"/>
+            <wp:docPr id="24" name="image20.png"/>
             <wp:cNvGraphicFramePr/>
             <a:graphic xmlns:a="http://schemas.openxmlformats.org/drawingml/2006/main">
               <a:graphicData uri="http://schemas.openxmlformats.org/drawingml/2006/picture">
                 <pic:pic xmlns:pic="http://schemas.openxmlformats.org/drawingml/2006/picture">
                   <pic:nvPicPr>
-                    <pic:cNvPr id="0" name="image21.png"/>
+                    <pic:cNvPr id="0" name="image20.png"/>
                     <pic:cNvPicPr preferRelativeResize="0"/>
                   </pic:nvPicPr>
                   <pic:blipFill>
@@ -6286,6 +6451,7 @@
       <w:bookmarkStart w:id="15" w:name="_5d3victbrq1h" w:colFirst="0" w:colLast="0"/>
       <w:bookmarkEnd w:id="15"/>
       <w:r>
+        <w:lastRenderedPageBreak/>
         <w:t>Support Vector Regression</w:t>
       </w:r>
     </w:p>
@@ -6308,7 +6474,7 @@
           <w:szCs w:val="24"/>
         </w:rPr>
         <w:drawing>
-          <wp:inline distT="114300" distB="114300" distL="114300" distR="114300" wp14:anchorId="183F0533" wp14:editId="44B73B5C">
+          <wp:inline distT="114300" distB="114300" distL="114300" distR="114300" wp14:anchorId="4405D2FA" wp14:editId="2E7B981D">
             <wp:extent cx="5748338" cy="4688283"/>
             <wp:effectExtent l="0" t="0" r="0" b="0"/>
             <wp:docPr id="21" name="image23.png"/>
@@ -6915,7 +7081,34 @@
           <w:sz w:val="24"/>
           <w:szCs w:val="24"/>
         </w:rPr>
-        <w:t>The Support Vector Regression (SVR) is a machine-learning technique used for regression tasks [2]. For us to perform our analysis using SVR with the higher dimensional vectors in the transformed space, we have to use the Kernel Trick. The Kernel Trick maps the input features into a higher dimensional space where it can find a hyperplane that best separates the data points [3]. This hyperplane represents the non-linear relationship between the input features and the target variable. The choice of kernel function in SVR plays a crucial role in capturing non-linear patterns. All 4 kernel functions provided in the sklearn library were tested to find out the best-performing model. Of the 4 kernel functions, the linear and polynomial functions performed best in modelling the relationship between the variables with an R-squared value of 0.01. However, the extremely low R squared value indicates that SVR is also unable to capture the trends of the dataset.</w:t>
+        <w:t xml:space="preserve">The Support Vector Regression (SVR) is a machine-learning technique used for regression tasks [2]. For us to perform our analysis using SVR with the higher dimensional vectors in the transformed space, we have to use the Kernel Trick. The Kernel Trick maps the input features into a higher dimensional space where it can find a hyperplane that best separates the data points [3]. This hyperplane represents the non-linear relationship between the input features and the target variable. The choice of kernel function in SVR plays a crucial role in capturing non-linear patterns. All 4 kernel functions provided in the </w:t>
+      </w:r>
+      <w:proofErr w:type="spellStart"/>
+      <w:r>
+        <w:rPr>
+          <w:rFonts w:ascii="Times New Roman" w:eastAsia="Times New Roman" w:hAnsi="Times New Roman" w:cs="Times New Roman"/>
+          <w:sz w:val="24"/>
+          <w:szCs w:val="24"/>
+        </w:rPr>
+        <w:t>sklearn</w:t>
+      </w:r>
+      <w:proofErr w:type="spellEnd"/>
+      <w:r>
+        <w:rPr>
+          <w:rFonts w:ascii="Times New Roman" w:eastAsia="Times New Roman" w:hAnsi="Times New Roman" w:cs="Times New Roman"/>
+          <w:sz w:val="24"/>
+          <w:szCs w:val="24"/>
+        </w:rPr>
+        <w:t xml:space="preserve"> library were tested to find out the best-performing model. Of the 4 kernel functions, the linear and polynomial functions performed best in modelling the relationship between the variables with an R-squared value of </w:t>
+      </w:r>
+      <w:r>
+        <w:rPr>
+          <w:rFonts w:ascii="Times New Roman" w:eastAsia="Times New Roman" w:hAnsi="Times New Roman" w:cs="Times New Roman"/>
+          <w:sz w:val="24"/>
+          <w:szCs w:val="24"/>
+        </w:rPr>
+        <w:lastRenderedPageBreak/>
+        <w:t>0.01. However, the extremely low R squared value indicates that SVR is also unable to capture the trends of the dataset.</w:t>
       </w:r>
     </w:p>
     <w:p>
@@ -7063,16 +7256,16 @@
           <w:szCs w:val="24"/>
         </w:rPr>
         <w:drawing>
-          <wp:inline distT="114300" distB="114300" distL="114300" distR="114300" wp14:anchorId="446D1D5A" wp14:editId="290BD2E0">
+          <wp:inline distT="114300" distB="114300" distL="114300" distR="114300" wp14:anchorId="56875B76" wp14:editId="21CCB049">
             <wp:extent cx="4624388" cy="3848535"/>
             <wp:effectExtent l="0" t="0" r="0" b="0"/>
-            <wp:docPr id="1" name="image3.png"/>
+            <wp:docPr id="1" name="image26.png"/>
             <wp:cNvGraphicFramePr/>
             <a:graphic xmlns:a="http://schemas.openxmlformats.org/drawingml/2006/main">
               <a:graphicData uri="http://schemas.openxmlformats.org/drawingml/2006/picture">
                 <pic:pic xmlns:pic="http://schemas.openxmlformats.org/drawingml/2006/picture">
                   <pic:nvPicPr>
-                    <pic:cNvPr id="0" name="image3.png"/>
+                    <pic:cNvPr id="0" name="image26.png"/>
                     <pic:cNvPicPr preferRelativeResize="0"/>
                   </pic:nvPicPr>
                   <pic:blipFill>
@@ -7148,6 +7341,7 @@
       <w:bookmarkStart w:id="17" w:name="_598im2zgym10" w:colFirst="0" w:colLast="0"/>
       <w:bookmarkEnd w:id="17"/>
       <w:r>
+        <w:lastRenderedPageBreak/>
         <w:t>Data Mining</w:t>
       </w:r>
     </w:p>
@@ -7187,8 +7381,18 @@
           <w:sz w:val="24"/>
           <w:szCs w:val="24"/>
         </w:rPr>
-        <w:t>Principal Component Analysis (PCA) is a data analysis technique which utilises supervised machine learning and data mining techniques to reduce the dimensionality of data [4]. PCA transforms original variables into a new set of uncorrelated variables called principal components based on the amount of variance they explain in the original data. Specifically, principal components can be identified with their orthogonal vectors representing variables with the most significant variance using eigenvalue-eigenvector decomposition [5]. A PCA plot allows group similarity and dissimilarity to be easily discerned .</w:t>
-      </w:r>
+        <w:t xml:space="preserve">Principal Component Analysis (PCA) is a data analysis technique which utilises supervised machine learning and data mining techniques to reduce the dimensionality of data [4]. PCA transforms original variables into a new set of uncorrelated variables called principal components based on the amount of variance they explain in the original data. Specifically, principal components can be identified with their orthogonal vectors representing variables with the most significant variance using eigenvalue-eigenvector decomposition [5]. A PCA plot allows group similarity and dissimilarity to be easily </w:t>
+      </w:r>
+      <w:proofErr w:type="gramStart"/>
+      <w:r>
+        <w:rPr>
+          <w:rFonts w:ascii="Times New Roman" w:eastAsia="Times New Roman" w:hAnsi="Times New Roman" w:cs="Times New Roman"/>
+          <w:sz w:val="24"/>
+          <w:szCs w:val="24"/>
+        </w:rPr>
+        <w:t>discerned .</w:t>
+      </w:r>
+      <w:proofErr w:type="gramEnd"/>
     </w:p>
     <w:p>
       <w:pPr>
@@ -7264,16 +7468,16 @@
           <w:szCs w:val="24"/>
         </w:rPr>
         <w:drawing>
-          <wp:inline distT="114300" distB="114300" distL="114300" distR="114300" wp14:anchorId="45A5924C" wp14:editId="7BEA4CEA">
+          <wp:inline distT="114300" distB="114300" distL="114300" distR="114300" wp14:anchorId="4493A202" wp14:editId="6EBAF71F">
             <wp:extent cx="4943401" cy="3186113"/>
             <wp:effectExtent l="0" t="0" r="0" b="0"/>
-            <wp:docPr id="19" name="image12.png"/>
+            <wp:docPr id="19" name="image9.png"/>
             <wp:cNvGraphicFramePr/>
             <a:graphic xmlns:a="http://schemas.openxmlformats.org/drawingml/2006/main">
               <a:graphicData uri="http://schemas.openxmlformats.org/drawingml/2006/picture">
                 <pic:pic xmlns:pic="http://schemas.openxmlformats.org/drawingml/2006/picture">
                   <pic:nvPicPr>
-                    <pic:cNvPr id="0" name="image12.png"/>
+                    <pic:cNvPr id="0" name="image9.png"/>
                     <pic:cNvPicPr preferRelativeResize="0"/>
                   </pic:nvPicPr>
                   <pic:blipFill>
@@ -7340,7 +7544,16 @@
           <w:sz w:val="24"/>
           <w:szCs w:val="24"/>
         </w:rPr>
-        <w:t>As predicted, PCA analysis was unable to provide pertinent insights on the data due to limitations of the dataset, particularly the lack of numerical data available. A more meaningful analysis could be conducted if this technique was used on a large-dimension dataset with numerical data. We explore an alternative to PCA analysis in the following section.</w:t>
+        <w:t xml:space="preserve">As predicted, PCA analysis was unable to provide pertinent insights on the data due to limitations of the dataset, particularly the lack of numerical data available. A more meaningful </w:t>
+      </w:r>
+      <w:r>
+        <w:rPr>
+          <w:rFonts w:ascii="Times New Roman" w:eastAsia="Times New Roman" w:hAnsi="Times New Roman" w:cs="Times New Roman"/>
+          <w:sz w:val="24"/>
+          <w:szCs w:val="24"/>
+        </w:rPr>
+        <w:lastRenderedPageBreak/>
+        <w:t>analysis could be conducted if this technique was used on a large-dimension dataset with numerical data. We explore an alternative to PCA analysis in the following section.</w:t>
       </w:r>
     </w:p>
     <w:p>
@@ -7420,7 +7633,25 @@
           <w:sz w:val="24"/>
           <w:szCs w:val="24"/>
         </w:rPr>
-        <w:t>Firstly, we used the Screeplot to determine how many components MCA should retain.</w:t>
+        <w:t xml:space="preserve">Firstly, we used the </w:t>
+      </w:r>
+      <w:proofErr w:type="spellStart"/>
+      <w:r>
+        <w:rPr>
+          <w:rFonts w:ascii="Times New Roman" w:eastAsia="Times New Roman" w:hAnsi="Times New Roman" w:cs="Times New Roman"/>
+          <w:sz w:val="24"/>
+          <w:szCs w:val="24"/>
+        </w:rPr>
+        <w:t>Screeplot</w:t>
+      </w:r>
+      <w:proofErr w:type="spellEnd"/>
+      <w:r>
+        <w:rPr>
+          <w:rFonts w:ascii="Times New Roman" w:eastAsia="Times New Roman" w:hAnsi="Times New Roman" w:cs="Times New Roman"/>
+          <w:sz w:val="24"/>
+          <w:szCs w:val="24"/>
+        </w:rPr>
+        <w:t xml:space="preserve"> to determine how many components MCA should retain.</w:t>
       </w:r>
     </w:p>
     <w:p>
@@ -7459,7 +7690,7 @@
           <w:noProof/>
         </w:rPr>
         <w:drawing>
-          <wp:anchor distT="114300" distB="114300" distL="114300" distR="114300" simplePos="0" relativeHeight="251658240" behindDoc="0" locked="0" layoutInCell="1" hidden="0" allowOverlap="1" wp14:anchorId="6695AF02" wp14:editId="1767BF43">
+          <wp:anchor distT="114300" distB="114300" distL="114300" distR="114300" simplePos="0" relativeHeight="251658240" behindDoc="0" locked="0" layoutInCell="1" hidden="0" allowOverlap="1" wp14:anchorId="15A75CA5" wp14:editId="5099ED7F">
             <wp:simplePos x="0" y="0"/>
             <wp:positionH relativeFrom="column">
               <wp:posOffset>861060</wp:posOffset>
@@ -7558,7 +7789,27 @@
           <w:szCs w:val="24"/>
           <w:highlight w:val="white"/>
         </w:rPr>
-        <w:t>determine the optimal number of clusters (K) for KMeans clustering. The Elbow plot is a graph of the within-cluster sum of squares (inertia) against the number of clusters. The "elbow" point, where the rate of decrease sharply changes, suggests the optimal number of clusters [7]. In this case, we have identified the optimal number of clusters within the MCA-transformed data to be 3.</w:t>
+        <w:t xml:space="preserve">determine the optimal number of clusters (K) for </w:t>
+      </w:r>
+      <w:proofErr w:type="spellStart"/>
+      <w:r>
+        <w:rPr>
+          <w:rFonts w:ascii="Times New Roman" w:eastAsia="Times New Roman" w:hAnsi="Times New Roman" w:cs="Times New Roman"/>
+          <w:sz w:val="24"/>
+          <w:szCs w:val="24"/>
+          <w:highlight w:val="white"/>
+        </w:rPr>
+        <w:t>KMeans</w:t>
+      </w:r>
+      <w:proofErr w:type="spellEnd"/>
+      <w:r>
+        <w:rPr>
+          <w:rFonts w:ascii="Times New Roman" w:eastAsia="Times New Roman" w:hAnsi="Times New Roman" w:cs="Times New Roman"/>
+          <w:sz w:val="24"/>
+          <w:szCs w:val="24"/>
+          <w:highlight w:val="white"/>
+        </w:rPr>
+        <w:t xml:space="preserve"> clustering. The Elbow plot is a graph of the within-cluster sum of squares (inertia) against the number of clusters. The "elbow" point, where the rate of decrease sharply changes, suggests the optimal number of clusters [7]. In this case, we have identified the optimal number of clusters within the MCA-transformed data to be 3.</w:t>
       </w:r>
     </w:p>
     <w:p>
@@ -7577,17 +7828,18 @@
           <w:sz w:val="24"/>
           <w:szCs w:val="24"/>
         </w:rPr>
+        <w:lastRenderedPageBreak/>
         <w:drawing>
-          <wp:inline distT="114300" distB="114300" distL="114300" distR="114300" wp14:anchorId="02213786" wp14:editId="4F5BBC69">
+          <wp:inline distT="114300" distB="114300" distL="114300" distR="114300" wp14:anchorId="3C390CE2" wp14:editId="73B01B95">
             <wp:extent cx="4284349" cy="4471400"/>
             <wp:effectExtent l="0" t="0" r="0" b="0"/>
-            <wp:docPr id="2" name="image27.png"/>
+            <wp:docPr id="2" name="image19.png"/>
             <wp:cNvGraphicFramePr/>
             <a:graphic xmlns:a="http://schemas.openxmlformats.org/drawingml/2006/main">
               <a:graphicData uri="http://schemas.openxmlformats.org/drawingml/2006/picture">
                 <pic:pic xmlns:pic="http://schemas.openxmlformats.org/drawingml/2006/picture">
                   <pic:nvPicPr>
-                    <pic:cNvPr id="0" name="image27.png"/>
+                    <pic:cNvPr id="0" name="image19.png"/>
                     <pic:cNvPicPr preferRelativeResize="0"/>
                   </pic:nvPicPr>
                   <pic:blipFill>
@@ -7664,7 +7916,25 @@
           <w:sz w:val="24"/>
           <w:szCs w:val="24"/>
         </w:rPr>
-        <w:t xml:space="preserve">After transforming the categorical data into two-dimensional space using MCA, we obtain the scatter plot in Figure 18 which allows us to visualise the distribution of data points in the lower dimensional space. Each point represents a respondent of the survey and its colour represents the cluster it belongs to by the KMeans algorithm. </w:t>
+        <w:t xml:space="preserve">After transforming the categorical data into two-dimensional space using MCA, we obtain the scatter plot in Figure 18 which allows us to visualise the distribution of data points in the lower dimensional space. Each point represents a respondent of the survey and its colour represents the cluster it belongs to by the </w:t>
+      </w:r>
+      <w:proofErr w:type="spellStart"/>
+      <w:r>
+        <w:rPr>
+          <w:rFonts w:ascii="Times New Roman" w:eastAsia="Times New Roman" w:hAnsi="Times New Roman" w:cs="Times New Roman"/>
+          <w:sz w:val="24"/>
+          <w:szCs w:val="24"/>
+        </w:rPr>
+        <w:t>KMeans</w:t>
+      </w:r>
+      <w:proofErr w:type="spellEnd"/>
+      <w:r>
+        <w:rPr>
+          <w:rFonts w:ascii="Times New Roman" w:eastAsia="Times New Roman" w:hAnsi="Times New Roman" w:cs="Times New Roman"/>
+          <w:sz w:val="24"/>
+          <w:szCs w:val="24"/>
+        </w:rPr>
+        <w:t xml:space="preserve"> algorithm. </w:t>
       </w:r>
       <w:r>
         <w:rPr>
@@ -7703,17 +7973,18 @@
           <w:sz w:val="24"/>
           <w:szCs w:val="24"/>
         </w:rPr>
+        <w:lastRenderedPageBreak/>
         <w:drawing>
-          <wp:inline distT="114300" distB="114300" distL="114300" distR="114300" wp14:anchorId="0D57F2D9" wp14:editId="020C2C21">
+          <wp:inline distT="114300" distB="114300" distL="114300" distR="114300" wp14:anchorId="461F0908" wp14:editId="2FAA52F2">
             <wp:extent cx="5156661" cy="3995738"/>
             <wp:effectExtent l="0" t="0" r="0" b="0"/>
-            <wp:docPr id="9" name="image2.png"/>
+            <wp:docPr id="9" name="image6.png"/>
             <wp:cNvGraphicFramePr/>
             <a:graphic xmlns:a="http://schemas.openxmlformats.org/drawingml/2006/main">
               <a:graphicData uri="http://schemas.openxmlformats.org/drawingml/2006/picture">
                 <pic:pic xmlns:pic="http://schemas.openxmlformats.org/drawingml/2006/picture">
                   <pic:nvPicPr>
-                    <pic:cNvPr id="0" name="image2.png"/>
+                    <pic:cNvPr id="0" name="image6.png"/>
                     <pic:cNvPicPr preferRelativeResize="0"/>
                   </pic:nvPicPr>
                   <pic:blipFill>
@@ -7837,8 +8108,9 @@
           <w:szCs w:val="24"/>
           <w:highlight w:val="white"/>
         </w:rPr>
+        <w:lastRenderedPageBreak/>
         <w:drawing>
-          <wp:inline distT="114300" distB="114300" distL="114300" distR="114300" wp14:anchorId="2805916E" wp14:editId="78A8FF94">
+          <wp:inline distT="114300" distB="114300" distL="114300" distR="114300" wp14:anchorId="343CDBFE" wp14:editId="1DD05D17">
             <wp:extent cx="5176838" cy="3792334"/>
             <wp:effectExtent l="0" t="0" r="0" b="0"/>
             <wp:docPr id="7" name="image1.png"/>
@@ -7920,16 +8192,16 @@
           <w:highlight w:val="white"/>
         </w:rPr>
         <w:drawing>
-          <wp:inline distT="114300" distB="114300" distL="114300" distR="114300" wp14:anchorId="0661C0B6" wp14:editId="6F2AC7FA">
+          <wp:inline distT="114300" distB="114300" distL="114300" distR="114300" wp14:anchorId="5D900F93" wp14:editId="7AB25A88">
             <wp:extent cx="5118263" cy="3848100"/>
             <wp:effectExtent l="0" t="0" r="0" b="0"/>
-            <wp:docPr id="25" name="image26.png"/>
+            <wp:docPr id="25" name="image24.png"/>
             <wp:cNvGraphicFramePr/>
             <a:graphic xmlns:a="http://schemas.openxmlformats.org/drawingml/2006/main">
               <a:graphicData uri="http://schemas.openxmlformats.org/drawingml/2006/picture">
                 <pic:pic xmlns:pic="http://schemas.openxmlformats.org/drawingml/2006/picture">
                   <pic:nvPicPr>
-                    <pic:cNvPr id="0" name="image26.png"/>
+                    <pic:cNvPr id="0" name="image24.png"/>
                     <pic:cNvPicPr preferRelativeResize="0"/>
                   </pic:nvPicPr>
                   <pic:blipFill>
@@ -8011,6 +8283,7 @@
           <w:szCs w:val="24"/>
           <w:highlight w:val="white"/>
         </w:rPr>
+        <w:lastRenderedPageBreak/>
         <w:t>From Figure 21, we can see that between Clusters 0 and 1, the proportion of males is more skewed towards Cluster 1 while the proportion of females is more skewed towards Cluster 0. In conjunction with observations from Figure 20, we hypothesise that a relationship between gender and willingness to spend on car customisation may exist – males appear to be more willing to spend a higher amount on car customisation compared to females.</w:t>
       </w:r>
     </w:p>
@@ -8044,16 +8317,16 @@
           <w:highlight w:val="white"/>
         </w:rPr>
         <w:drawing>
-          <wp:inline distT="114300" distB="114300" distL="114300" distR="114300" wp14:anchorId="5746B50F" wp14:editId="4E9CE860">
+          <wp:inline distT="114300" distB="114300" distL="114300" distR="114300" wp14:anchorId="27481555" wp14:editId="13673686">
             <wp:extent cx="5574948" cy="4100996"/>
             <wp:effectExtent l="0" t="0" r="0" b="0"/>
-            <wp:docPr id="27" name="image25.png"/>
+            <wp:docPr id="27" name="image16.png"/>
             <wp:cNvGraphicFramePr/>
             <a:graphic xmlns:a="http://schemas.openxmlformats.org/drawingml/2006/main">
               <a:graphicData uri="http://schemas.openxmlformats.org/drawingml/2006/picture">
                 <pic:pic xmlns:pic="http://schemas.openxmlformats.org/drawingml/2006/picture">
                   <pic:nvPicPr>
-                    <pic:cNvPr id="0" name="image25.png"/>
+                    <pic:cNvPr id="0" name="image16.png"/>
                     <pic:cNvPicPr preferRelativeResize="0"/>
                   </pic:nvPicPr>
                   <pic:blipFill>
@@ -8124,18 +8397,38 @@
           <w:szCs w:val="24"/>
           <w:highlight w:val="white"/>
         </w:rPr>
-        <w:t>We further observe from Figure 22 that the group of respondents who “do not own a car, but are planning to purchase one in the future” comprises mostly of respondents from Clusters 0 and 1 (i.e. the 20-30 age group). From the observations made from Figures 19-22, a useful observation can be made: companies selling car customisation services do not necessarily have to price their products lower for the younger age group. In fact, a high proportion of non-car owners from the 20-30 age group (Cluster 1) is willing to spend the most on car customisation. Further studies and data will be necessary to ascertain the specific characteristics of this group to better target car customisation services and products towards them.</w:t>
-      </w:r>
-    </w:p>
-    <w:p>
-      <w:pPr>
-        <w:jc w:val="both"/>
+        <w:t xml:space="preserve">We further observe from Figure 22 that the group of respondents who “do not own a </w:t>
+      </w:r>
+      <w:proofErr w:type="gramStart"/>
+      <w:r>
         <w:rPr>
           <w:rFonts w:ascii="Times New Roman" w:eastAsia="Times New Roman" w:hAnsi="Times New Roman" w:cs="Times New Roman"/>
           <w:sz w:val="24"/>
           <w:szCs w:val="24"/>
           <w:highlight w:val="white"/>
         </w:rPr>
+        <w:t>car, but</w:t>
+      </w:r>
+      <w:proofErr w:type="gramEnd"/>
+      <w:r>
+        <w:rPr>
+          <w:rFonts w:ascii="Times New Roman" w:eastAsia="Times New Roman" w:hAnsi="Times New Roman" w:cs="Times New Roman"/>
+          <w:sz w:val="24"/>
+          <w:szCs w:val="24"/>
+          <w:highlight w:val="white"/>
+        </w:rPr>
+        <w:t xml:space="preserve"> are planning to purchase one in the future” comprises mostly of respondents from Clusters 0 and 1 (i.e. the 20-30 age group). From the observations made from Figures 19-22, a useful observation can be made: companies selling car customisation services do not necessarily have to price their products lower for the younger age group. In fact, a high proportion of non-car owners from the 20-30 age group (Cluster 1) is willing to spend the most on car customisation. Further studies and data will be necessary to ascertain the specific characteristics of this group to better target car customisation services and products towards them.</w:t>
+      </w:r>
+    </w:p>
+    <w:p>
+      <w:pPr>
+        <w:jc w:val="both"/>
+        <w:rPr>
+          <w:rFonts w:ascii="Times New Roman" w:eastAsia="Times New Roman" w:hAnsi="Times New Roman" w:cs="Times New Roman"/>
+          <w:sz w:val="24"/>
+          <w:szCs w:val="24"/>
+          <w:highlight w:val="white"/>
+        </w:rPr>
       </w:pPr>
     </w:p>
     <w:p>
@@ -8156,17 +8449,18 @@
           <w:szCs w:val="24"/>
           <w:highlight w:val="white"/>
         </w:rPr>
+        <w:lastRenderedPageBreak/>
         <w:drawing>
-          <wp:inline distT="114300" distB="114300" distL="114300" distR="114300" wp14:anchorId="748B823D" wp14:editId="2710566C">
+          <wp:inline distT="114300" distB="114300" distL="114300" distR="114300" wp14:anchorId="79A36195" wp14:editId="0BE38618">
             <wp:extent cx="5731200" cy="4051300"/>
             <wp:effectExtent l="0" t="0" r="0" b="0"/>
-            <wp:docPr id="13" name="image8.png"/>
+            <wp:docPr id="13" name="image5.png"/>
             <wp:cNvGraphicFramePr/>
             <a:graphic xmlns:a="http://schemas.openxmlformats.org/drawingml/2006/main">
               <a:graphicData uri="http://schemas.openxmlformats.org/drawingml/2006/picture">
                 <pic:pic xmlns:pic="http://schemas.openxmlformats.org/drawingml/2006/picture">
                   <pic:nvPicPr>
-                    <pic:cNvPr id="0" name="image8.png"/>
+                    <pic:cNvPr id="0" name="image5.png"/>
                     <pic:cNvPicPr preferRelativeResize="0"/>
                   </pic:nvPicPr>
                   <pic:blipFill>
@@ -8244,8 +8538,14 @@
       </w:pPr>
       <w:bookmarkStart w:id="20" w:name="_sxblwo27m6mw" w:colFirst="0" w:colLast="0"/>
       <w:bookmarkEnd w:id="20"/>
-      <w:r>
-        <w:t xml:space="preserve">Apriori </w:t>
+      <w:proofErr w:type="spellStart"/>
+      <w:r>
+        <w:lastRenderedPageBreak/>
+        <w:t>Apriori</w:t>
+      </w:r>
+      <w:proofErr w:type="spellEnd"/>
+      <w:r>
+        <w:t xml:space="preserve"> </w:t>
       </w:r>
     </w:p>
     <w:p>
@@ -8272,30 +8572,29 @@
           <w:szCs w:val="24"/>
           <w:highlight w:val="white"/>
         </w:rPr>
-        <w:t xml:space="preserve">Another data mining technique that we explored was the Apriori Algorithm. The Apriori Algorithm uses a support-based pruning to control the growth of the search of itemsets [8]. Its mining of association rules can be broken down into 2 stages: 1) Identifying all frequent itemsets and 2) generating high-confidence rules from these frequent item sets found in the first stage. Ultimately, the high-confidence rules will then be used to generate new candidate rules. </w:t>
-      </w:r>
-    </w:p>
-    <w:p>
-      <w:pPr>
-        <w:jc w:val="both"/>
+        <w:t xml:space="preserve">Another data mining technique that we explored was the </w:t>
+      </w:r>
+      <w:proofErr w:type="spellStart"/>
+      <w:r>
         <w:rPr>
           <w:rFonts w:ascii="Times New Roman" w:eastAsia="Times New Roman" w:hAnsi="Times New Roman" w:cs="Times New Roman"/>
           <w:sz w:val="24"/>
           <w:szCs w:val="24"/>
           <w:highlight w:val="white"/>
         </w:rPr>
-      </w:pPr>
-    </w:p>
-    <w:p>
-      <w:pPr>
-        <w:jc w:val="both"/>
+        <w:t>Apriori</w:t>
+      </w:r>
+      <w:proofErr w:type="spellEnd"/>
+      <w:r>
         <w:rPr>
           <w:rFonts w:ascii="Times New Roman" w:eastAsia="Times New Roman" w:hAnsi="Times New Roman" w:cs="Times New Roman"/>
           <w:sz w:val="24"/>
           <w:szCs w:val="24"/>
           <w:highlight w:val="white"/>
         </w:rPr>
-      </w:pPr>
+        <w:t xml:space="preserve"> Algorithm. The </w:t>
+      </w:r>
+      <w:proofErr w:type="spellStart"/>
       <w:r>
         <w:rPr>
           <w:rFonts w:ascii="Times New Roman" w:eastAsia="Times New Roman" w:hAnsi="Times New Roman" w:cs="Times New Roman"/>
@@ -8303,6 +8602,87 @@
           <w:szCs w:val="24"/>
           <w:highlight w:val="white"/>
         </w:rPr>
+        <w:t>Apriori</w:t>
+      </w:r>
+      <w:proofErr w:type="spellEnd"/>
+      <w:r>
+        <w:rPr>
+          <w:rFonts w:ascii="Times New Roman" w:eastAsia="Times New Roman" w:hAnsi="Times New Roman" w:cs="Times New Roman"/>
+          <w:sz w:val="24"/>
+          <w:szCs w:val="24"/>
+          <w:highlight w:val="white"/>
+        </w:rPr>
+        <w:t xml:space="preserve"> Algorithm uses a support-based pruning to control the growth of the search of </w:t>
+      </w:r>
+      <w:proofErr w:type="spellStart"/>
+      <w:r>
+        <w:rPr>
+          <w:rFonts w:ascii="Times New Roman" w:eastAsia="Times New Roman" w:hAnsi="Times New Roman" w:cs="Times New Roman"/>
+          <w:sz w:val="24"/>
+          <w:szCs w:val="24"/>
+          <w:highlight w:val="white"/>
+        </w:rPr>
+        <w:t>itemsets</w:t>
+      </w:r>
+      <w:proofErr w:type="spellEnd"/>
+      <w:r>
+        <w:rPr>
+          <w:rFonts w:ascii="Times New Roman" w:eastAsia="Times New Roman" w:hAnsi="Times New Roman" w:cs="Times New Roman"/>
+          <w:sz w:val="24"/>
+          <w:szCs w:val="24"/>
+          <w:highlight w:val="white"/>
+        </w:rPr>
+        <w:t xml:space="preserve"> [8]. Its mining of association rules can be broken down into 2 stages: 1) Identifying all frequent </w:t>
+      </w:r>
+      <w:proofErr w:type="spellStart"/>
+      <w:r>
+        <w:rPr>
+          <w:rFonts w:ascii="Times New Roman" w:eastAsia="Times New Roman" w:hAnsi="Times New Roman" w:cs="Times New Roman"/>
+          <w:sz w:val="24"/>
+          <w:szCs w:val="24"/>
+          <w:highlight w:val="white"/>
+        </w:rPr>
+        <w:t>itemsets</w:t>
+      </w:r>
+      <w:proofErr w:type="spellEnd"/>
+      <w:r>
+        <w:rPr>
+          <w:rFonts w:ascii="Times New Roman" w:eastAsia="Times New Roman" w:hAnsi="Times New Roman" w:cs="Times New Roman"/>
+          <w:sz w:val="24"/>
+          <w:szCs w:val="24"/>
+          <w:highlight w:val="white"/>
+        </w:rPr>
+        <w:t xml:space="preserve"> and 2) generating high-confidence rules from these frequent item sets found in the first stage. Ultimately, the high-confidence rules will then be used to generate new candidate rules. </w:t>
+      </w:r>
+    </w:p>
+    <w:p>
+      <w:pPr>
+        <w:jc w:val="both"/>
+        <w:rPr>
+          <w:rFonts w:ascii="Times New Roman" w:eastAsia="Times New Roman" w:hAnsi="Times New Roman" w:cs="Times New Roman"/>
+          <w:sz w:val="24"/>
+          <w:szCs w:val="24"/>
+          <w:highlight w:val="white"/>
+        </w:rPr>
+      </w:pPr>
+    </w:p>
+    <w:p>
+      <w:pPr>
+        <w:jc w:val="both"/>
+        <w:rPr>
+          <w:rFonts w:ascii="Times New Roman" w:eastAsia="Times New Roman" w:hAnsi="Times New Roman" w:cs="Times New Roman"/>
+          <w:sz w:val="24"/>
+          <w:szCs w:val="24"/>
+          <w:highlight w:val="white"/>
+        </w:rPr>
+      </w:pPr>
+      <w:r>
+        <w:rPr>
+          <w:rFonts w:ascii="Times New Roman" w:eastAsia="Times New Roman" w:hAnsi="Times New Roman" w:cs="Times New Roman"/>
+          <w:sz w:val="24"/>
+          <w:szCs w:val="24"/>
+          <w:highlight w:val="white"/>
+        </w:rPr>
         <w:t>The first variable we tested was “Deciding Factors to Buy a Car”.</w:t>
       </w:r>
     </w:p>
@@ -8336,16 +8716,16 @@
           <w:highlight w:val="white"/>
         </w:rPr>
         <w:drawing>
-          <wp:inline distT="114300" distB="114300" distL="114300" distR="114300" wp14:anchorId="38D0353E" wp14:editId="2697545B">
+          <wp:inline distT="114300" distB="114300" distL="114300" distR="114300" wp14:anchorId="329C0F07" wp14:editId="27F93DE3">
             <wp:extent cx="5357813" cy="6060914"/>
             <wp:effectExtent l="0" t="0" r="0" b="0"/>
-            <wp:docPr id="18" name="image16.png"/>
+            <wp:docPr id="18" name="image18.png"/>
             <wp:cNvGraphicFramePr/>
             <a:graphic xmlns:a="http://schemas.openxmlformats.org/drawingml/2006/main">
               <a:graphicData uri="http://schemas.openxmlformats.org/drawingml/2006/picture">
                 <pic:pic xmlns:pic="http://schemas.openxmlformats.org/drawingml/2006/picture">
                   <pic:nvPicPr>
-                    <pic:cNvPr id="0" name="image16.png"/>
+                    <pic:cNvPr id="0" name="image18.png"/>
                     <pic:cNvPicPr preferRelativeResize="0"/>
                   </pic:nvPicPr>
                   <pic:blipFill>
@@ -8385,26 +8765,43 @@
           <w:rFonts w:ascii="Times New Roman" w:eastAsia="Times New Roman" w:hAnsi="Times New Roman" w:cs="Times New Roman"/>
           <w:highlight w:val="white"/>
         </w:rPr>
-        <w:t>Figure 23 Frequent itemsets for deciding factors to buy a car</w:t>
-      </w:r>
-    </w:p>
-    <w:p>
-      <w:pPr>
-        <w:jc w:val="both"/>
-        <w:rPr>
-          <w:rFonts w:ascii="Times New Roman" w:eastAsia="Times New Roman" w:hAnsi="Times New Roman" w:cs="Times New Roman"/>
-          <w:sz w:val="24"/>
-          <w:szCs w:val="24"/>
+        <w:t xml:space="preserve">Figure 23 Frequent </w:t>
+      </w:r>
+      <w:proofErr w:type="spellStart"/>
+      <w:r>
+        <w:rPr>
+          <w:rFonts w:ascii="Times New Roman" w:eastAsia="Times New Roman" w:hAnsi="Times New Roman" w:cs="Times New Roman"/>
           <w:highlight w:val="white"/>
         </w:rPr>
-      </w:pPr>
-      <w:r>
-        <w:rPr>
-          <w:rFonts w:ascii="Times New Roman" w:eastAsia="Times New Roman" w:hAnsi="Times New Roman" w:cs="Times New Roman"/>
-          <w:sz w:val="24"/>
-          <w:szCs w:val="24"/>
+        <w:t>itemsets</w:t>
+      </w:r>
+      <w:proofErr w:type="spellEnd"/>
+      <w:r>
+        <w:rPr>
+          <w:rFonts w:ascii="Times New Roman" w:eastAsia="Times New Roman" w:hAnsi="Times New Roman" w:cs="Times New Roman"/>
           <w:highlight w:val="white"/>
         </w:rPr>
+        <w:t xml:space="preserve"> for deciding factors to buy a car</w:t>
+      </w:r>
+    </w:p>
+    <w:p>
+      <w:pPr>
+        <w:jc w:val="both"/>
+        <w:rPr>
+          <w:rFonts w:ascii="Times New Roman" w:eastAsia="Times New Roman" w:hAnsi="Times New Roman" w:cs="Times New Roman"/>
+          <w:sz w:val="24"/>
+          <w:szCs w:val="24"/>
+          <w:highlight w:val="white"/>
+        </w:rPr>
+      </w:pPr>
+      <w:r>
+        <w:rPr>
+          <w:rFonts w:ascii="Times New Roman" w:eastAsia="Times New Roman" w:hAnsi="Times New Roman" w:cs="Times New Roman"/>
+          <w:sz w:val="24"/>
+          <w:szCs w:val="24"/>
+          <w:highlight w:val="white"/>
+        </w:rPr>
+        <w:lastRenderedPageBreak/>
         <w:t>With the highest support and confidence, “Price” is the most significant factor in deciding to buy a car.  “Branding” and “Functionality” are tied at second as the most significant factors in deciding to buy a car.</w:t>
       </w:r>
     </w:p>
@@ -8500,16 +8897,16 @@
           <w:highlight w:val="white"/>
         </w:rPr>
         <w:drawing>
-          <wp:inline distT="114300" distB="114300" distL="114300" distR="114300" wp14:anchorId="168BEFD1" wp14:editId="117BE6B7">
+          <wp:inline distT="114300" distB="114300" distL="114300" distR="114300" wp14:anchorId="1FC7E5BD" wp14:editId="52C546F2">
             <wp:extent cx="5731200" cy="3378200"/>
             <wp:effectExtent l="0" t="0" r="0" b="0"/>
-            <wp:docPr id="26" name="image19.png"/>
+            <wp:docPr id="26" name="image10.png"/>
             <wp:cNvGraphicFramePr/>
             <a:graphic xmlns:a="http://schemas.openxmlformats.org/drawingml/2006/main">
               <a:graphicData uri="http://schemas.openxmlformats.org/drawingml/2006/picture">
                 <pic:pic xmlns:pic="http://schemas.openxmlformats.org/drawingml/2006/picture">
                   <pic:nvPicPr>
-                    <pic:cNvPr id="0" name="image19.png"/>
+                    <pic:cNvPr id="0" name="image10.png"/>
                     <pic:cNvPicPr preferRelativeResize="0"/>
                   </pic:nvPicPr>
                   <pic:blipFill>
@@ -8549,7 +8946,23 @@
           <w:rFonts w:ascii="Times New Roman" w:eastAsia="Times New Roman" w:hAnsi="Times New Roman" w:cs="Times New Roman"/>
           <w:highlight w:val="white"/>
         </w:rPr>
-        <w:t>Figure 24 Frequent itemsets for exterior components to customise a car</w:t>
+        <w:t xml:space="preserve">Figure 24 Frequent </w:t>
+      </w:r>
+      <w:proofErr w:type="spellStart"/>
+      <w:r>
+        <w:rPr>
+          <w:rFonts w:ascii="Times New Roman" w:eastAsia="Times New Roman" w:hAnsi="Times New Roman" w:cs="Times New Roman"/>
+          <w:highlight w:val="white"/>
+        </w:rPr>
+        <w:t>itemsets</w:t>
+      </w:r>
+      <w:proofErr w:type="spellEnd"/>
+      <w:r>
+        <w:rPr>
+          <w:rFonts w:ascii="Times New Roman" w:eastAsia="Times New Roman" w:hAnsi="Times New Roman" w:cs="Times New Roman"/>
+          <w:highlight w:val="white"/>
+        </w:rPr>
+        <w:t xml:space="preserve"> for exterior components to customise a car</w:t>
       </w:r>
     </w:p>
     <w:p>
@@ -8643,17 +9056,18 @@
           <w:szCs w:val="21"/>
           <w:highlight w:val="white"/>
         </w:rPr>
+        <w:lastRenderedPageBreak/>
         <w:drawing>
-          <wp:inline distT="114300" distB="114300" distL="114300" distR="114300" wp14:anchorId="594EC063" wp14:editId="3D3781DD">
+          <wp:inline distT="114300" distB="114300" distL="114300" distR="114300" wp14:anchorId="753F9019" wp14:editId="2287F549">
             <wp:extent cx="5494487" cy="3386138"/>
             <wp:effectExtent l="0" t="0" r="0" b="0"/>
-            <wp:docPr id="20" name="image4.png"/>
+            <wp:docPr id="20" name="image13.png"/>
             <wp:cNvGraphicFramePr/>
             <a:graphic xmlns:a="http://schemas.openxmlformats.org/drawingml/2006/main">
               <a:graphicData uri="http://schemas.openxmlformats.org/drawingml/2006/picture">
                 <pic:pic xmlns:pic="http://schemas.openxmlformats.org/drawingml/2006/picture">
                   <pic:nvPicPr>
-                    <pic:cNvPr id="0" name="image4.png"/>
+                    <pic:cNvPr id="0" name="image13.png"/>
                     <pic:cNvPicPr preferRelativeResize="0"/>
                   </pic:nvPicPr>
                   <pic:blipFill>
@@ -8695,38 +9109,74 @@
           <w:rFonts w:ascii="Times New Roman" w:eastAsia="Times New Roman" w:hAnsi="Times New Roman" w:cs="Times New Roman"/>
           <w:highlight w:val="white"/>
         </w:rPr>
-        <w:t>Figure 25 Frequent itemsets for interior components to customise a car</w:t>
-      </w:r>
-    </w:p>
-    <w:p>
-      <w:pPr>
-        <w:jc w:val="both"/>
-        <w:rPr>
-          <w:rFonts w:ascii="Times New Roman" w:eastAsia="Times New Roman" w:hAnsi="Times New Roman" w:cs="Times New Roman"/>
-          <w:sz w:val="24"/>
-          <w:szCs w:val="24"/>
+        <w:t xml:space="preserve">Figure 25 Frequent </w:t>
+      </w:r>
+      <w:proofErr w:type="spellStart"/>
+      <w:r>
+        <w:rPr>
+          <w:rFonts w:ascii="Times New Roman" w:eastAsia="Times New Roman" w:hAnsi="Times New Roman" w:cs="Times New Roman"/>
           <w:highlight w:val="white"/>
         </w:rPr>
-      </w:pPr>
-    </w:p>
-    <w:p>
-      <w:pPr>
-        <w:jc w:val="both"/>
-        <w:rPr>
-          <w:rFonts w:ascii="Times New Roman" w:eastAsia="Times New Roman" w:hAnsi="Times New Roman" w:cs="Times New Roman"/>
-          <w:sz w:val="24"/>
-          <w:szCs w:val="24"/>
+        <w:t>itemsets</w:t>
+      </w:r>
+      <w:proofErr w:type="spellEnd"/>
+      <w:r>
+        <w:rPr>
+          <w:rFonts w:ascii="Times New Roman" w:eastAsia="Times New Roman" w:hAnsi="Times New Roman" w:cs="Times New Roman"/>
           <w:highlight w:val="white"/>
         </w:rPr>
-      </w:pPr>
-      <w:r>
+        <w:t xml:space="preserve"> for interior components to customise a car</w:t>
+      </w:r>
+    </w:p>
+    <w:p>
+      <w:pPr>
+        <w:jc w:val="both"/>
         <w:rPr>
           <w:rFonts w:ascii="Times New Roman" w:eastAsia="Times New Roman" w:hAnsi="Times New Roman" w:cs="Times New Roman"/>
           <w:sz w:val="24"/>
           <w:szCs w:val="24"/>
           <w:highlight w:val="white"/>
         </w:rPr>
-        <w:t>Next, we evaluated the relationship between the interior and exterior parts customisation. If respondents chose steering wheels for interior customisation, they are likely to pick wheels for exterior customisation with a high conviction of 1.68 and a lift of 1.17. Similarly,  if headlights were picked for interior customisation, wheels were likely chosen for exterior customisation as well. Hence, we can infer that customers tend to customise these features concurrently.</w:t>
+      </w:pPr>
+    </w:p>
+    <w:p>
+      <w:pPr>
+        <w:jc w:val="both"/>
+        <w:rPr>
+          <w:rFonts w:ascii="Times New Roman" w:eastAsia="Times New Roman" w:hAnsi="Times New Roman" w:cs="Times New Roman"/>
+          <w:sz w:val="24"/>
+          <w:szCs w:val="24"/>
+          <w:highlight w:val="white"/>
+        </w:rPr>
+      </w:pPr>
+      <w:r>
+        <w:rPr>
+          <w:rFonts w:ascii="Times New Roman" w:eastAsia="Times New Roman" w:hAnsi="Times New Roman" w:cs="Times New Roman"/>
+          <w:sz w:val="24"/>
+          <w:szCs w:val="24"/>
+          <w:highlight w:val="white"/>
+        </w:rPr>
+        <w:t xml:space="preserve">Next, we evaluated the relationship between the interior and exterior parts customisation. If respondents chose steering wheels for interior customisation, they are likely to pick wheels for exterior customisation with a high conviction of 1.68 and a lift of 1.17. </w:t>
+      </w:r>
+      <w:proofErr w:type="gramStart"/>
+      <w:r>
+        <w:rPr>
+          <w:rFonts w:ascii="Times New Roman" w:eastAsia="Times New Roman" w:hAnsi="Times New Roman" w:cs="Times New Roman"/>
+          <w:sz w:val="24"/>
+          <w:szCs w:val="24"/>
+          <w:highlight w:val="white"/>
+        </w:rPr>
+        <w:t>Similarly,  if</w:t>
+      </w:r>
+      <w:proofErr w:type="gramEnd"/>
+      <w:r>
+        <w:rPr>
+          <w:rFonts w:ascii="Times New Roman" w:eastAsia="Times New Roman" w:hAnsi="Times New Roman" w:cs="Times New Roman"/>
+          <w:sz w:val="24"/>
+          <w:szCs w:val="24"/>
+          <w:highlight w:val="white"/>
+        </w:rPr>
+        <w:t xml:space="preserve"> headlights were picked for interior customisation, wheels were likely chosen for exterior customisation as well. Hence, we can infer that customers tend to customise these features concurrently.</w:t>
       </w:r>
     </w:p>
     <w:p>
@@ -8748,16 +9198,16 @@
           <w:highlight w:val="white"/>
         </w:rPr>
         <w:drawing>
-          <wp:inline distT="114300" distB="114300" distL="114300" distR="114300" wp14:anchorId="157DC458" wp14:editId="14E21B45">
+          <wp:inline distT="114300" distB="114300" distL="114300" distR="114300" wp14:anchorId="54D9C211" wp14:editId="40F6EA21">
             <wp:extent cx="4800600" cy="2647507"/>
             <wp:effectExtent l="0" t="0" r="0" b="0"/>
-            <wp:docPr id="22" name="image24.png"/>
+            <wp:docPr id="22" name="image17.png"/>
             <wp:cNvGraphicFramePr/>
             <a:graphic xmlns:a="http://schemas.openxmlformats.org/drawingml/2006/main">
               <a:graphicData uri="http://schemas.openxmlformats.org/drawingml/2006/picture">
                 <pic:pic xmlns:pic="http://schemas.openxmlformats.org/drawingml/2006/picture">
                   <pic:nvPicPr>
-                    <pic:cNvPr id="0" name="image24.png"/>
+                    <pic:cNvPr id="0" name="image17.png"/>
                     <pic:cNvPicPr preferRelativeResize="0"/>
                   </pic:nvPicPr>
                   <pic:blipFill>
@@ -8802,17 +9252,18 @@
           <w:szCs w:val="24"/>
           <w:highlight w:val="white"/>
         </w:rPr>
+        <w:lastRenderedPageBreak/>
         <w:drawing>
-          <wp:inline distT="114300" distB="114300" distL="114300" distR="114300" wp14:anchorId="413CDB7E" wp14:editId="56BD37CE">
+          <wp:inline distT="114300" distB="114300" distL="114300" distR="114300" wp14:anchorId="5B80D9AA" wp14:editId="792B3B40">
             <wp:extent cx="4845050" cy="1505024"/>
             <wp:effectExtent l="0" t="0" r="0" b="0"/>
-            <wp:docPr id="12" name="image9.png"/>
+            <wp:docPr id="12" name="image14.png"/>
             <wp:cNvGraphicFramePr/>
             <a:graphic xmlns:a="http://schemas.openxmlformats.org/drawingml/2006/main">
               <a:graphicData uri="http://schemas.openxmlformats.org/drawingml/2006/picture">
                 <pic:pic xmlns:pic="http://schemas.openxmlformats.org/drawingml/2006/picture">
                   <pic:nvPicPr>
-                    <pic:cNvPr id="0" name="image9.png"/>
+                    <pic:cNvPr id="0" name="image14.png"/>
                     <pic:cNvPicPr preferRelativeResize="0"/>
                   </pic:nvPicPr>
                   <pic:blipFill>
@@ -8852,7 +9303,23 @@
           <w:rFonts w:ascii="Times New Roman" w:eastAsia="Times New Roman" w:hAnsi="Times New Roman" w:cs="Times New Roman"/>
           <w:highlight w:val="white"/>
         </w:rPr>
-        <w:t>Figure 26 Frequent itemsets for interior and exterior parts customisation</w:t>
+        <w:t xml:space="preserve">Figure 26 Frequent </w:t>
+      </w:r>
+      <w:proofErr w:type="spellStart"/>
+      <w:r>
+        <w:rPr>
+          <w:rFonts w:ascii="Times New Roman" w:eastAsia="Times New Roman" w:hAnsi="Times New Roman" w:cs="Times New Roman"/>
+          <w:highlight w:val="white"/>
+        </w:rPr>
+        <w:t>itemsets</w:t>
+      </w:r>
+      <w:proofErr w:type="spellEnd"/>
+      <w:r>
+        <w:rPr>
+          <w:rFonts w:ascii="Times New Roman" w:eastAsia="Times New Roman" w:hAnsi="Times New Roman" w:cs="Times New Roman"/>
+          <w:highlight w:val="white"/>
+        </w:rPr>
+        <w:t xml:space="preserve"> for interior and exterior parts customisation</w:t>
       </w:r>
     </w:p>
     <w:p>
@@ -8897,11 +9364,13 @@
           <w:ilvl w:val="0"/>
           <w:numId w:val="2"/>
         </w:numPr>
+        <w:ind w:hanging="436"/>
         <w:jc w:val="both"/>
       </w:pPr>
       <w:bookmarkStart w:id="22" w:name="_glwwaxdtip1d" w:colFirst="0" w:colLast="0"/>
       <w:bookmarkEnd w:id="22"/>
       <w:r>
+        <w:lastRenderedPageBreak/>
         <w:t>Conclusion</w:t>
       </w:r>
     </w:p>
@@ -9067,12 +9536,13 @@
           <w:ilvl w:val="0"/>
           <w:numId w:val="2"/>
         </w:numPr>
-        <w:ind w:firstLine="270"/>
+        <w:ind w:hanging="436"/>
         <w:jc w:val="both"/>
       </w:pPr>
       <w:bookmarkStart w:id="24" w:name="_s231rwejkrbn" w:colFirst="0" w:colLast="0"/>
       <w:bookmarkEnd w:id="24"/>
       <w:r>
+        <w:lastRenderedPageBreak/>
         <w:t>References</w:t>
       </w:r>
     </w:p>
@@ -9163,7 +9633,25 @@
                 <w:sz w:val="24"/>
                 <w:szCs w:val="24"/>
               </w:rPr>
-              <w:t xml:space="preserve">E. Ostertagová, “Modelling using polynomial regression,” </w:t>
+              <w:t xml:space="preserve">E. </w:t>
+            </w:r>
+            <w:proofErr w:type="spellStart"/>
+            <w:r>
+              <w:rPr>
+                <w:rFonts w:ascii="Times New Roman" w:eastAsia="Times New Roman" w:hAnsi="Times New Roman" w:cs="Times New Roman"/>
+                <w:sz w:val="24"/>
+                <w:szCs w:val="24"/>
+              </w:rPr>
+              <w:t>Ostertagová</w:t>
+            </w:r>
+            <w:proofErr w:type="spellEnd"/>
+            <w:r>
+              <w:rPr>
+                <w:rFonts w:ascii="Times New Roman" w:eastAsia="Times New Roman" w:hAnsi="Times New Roman" w:cs="Times New Roman"/>
+                <w:sz w:val="24"/>
+                <w:szCs w:val="24"/>
+              </w:rPr>
+              <w:t xml:space="preserve">, “Modelling using polynomial regression,” </w:t>
             </w:r>
             <w:r>
               <w:rPr>
@@ -9253,7 +9741,25 @@
                 <w:sz w:val="24"/>
                 <w:szCs w:val="24"/>
               </w:rPr>
-              <w:t xml:space="preserve">M. Awad and R. Khanna, “Support Vector Regression,” in </w:t>
+              <w:t xml:space="preserve">M. </w:t>
+            </w:r>
+            <w:proofErr w:type="spellStart"/>
+            <w:r>
+              <w:rPr>
+                <w:rFonts w:ascii="Times New Roman" w:eastAsia="Times New Roman" w:hAnsi="Times New Roman" w:cs="Times New Roman"/>
+                <w:sz w:val="24"/>
+                <w:szCs w:val="24"/>
+              </w:rPr>
+              <w:t>Awad</w:t>
+            </w:r>
+            <w:proofErr w:type="spellEnd"/>
+            <w:r>
+              <w:rPr>
+                <w:rFonts w:ascii="Times New Roman" w:eastAsia="Times New Roman" w:hAnsi="Times New Roman" w:cs="Times New Roman"/>
+                <w:sz w:val="24"/>
+                <w:szCs w:val="24"/>
+              </w:rPr>
+              <w:t xml:space="preserve"> and R. Khanna, “Support Vector Regression,” in </w:t>
             </w:r>
             <w:r>
               <w:rPr>
@@ -9270,7 +9776,25 @@
                 <w:sz w:val="24"/>
                 <w:szCs w:val="24"/>
               </w:rPr>
-              <w:t>, Berkeley, CA: Apress, 2015, pp. 67–80.</w:t>
+              <w:t xml:space="preserve">, Berkeley, CA: </w:t>
+            </w:r>
+            <w:proofErr w:type="spellStart"/>
+            <w:r>
+              <w:rPr>
+                <w:rFonts w:ascii="Times New Roman" w:eastAsia="Times New Roman" w:hAnsi="Times New Roman" w:cs="Times New Roman"/>
+                <w:sz w:val="24"/>
+                <w:szCs w:val="24"/>
+              </w:rPr>
+              <w:t>Apress</w:t>
+            </w:r>
+            <w:proofErr w:type="spellEnd"/>
+            <w:r>
+              <w:rPr>
+                <w:rFonts w:ascii="Times New Roman" w:eastAsia="Times New Roman" w:hAnsi="Times New Roman" w:cs="Times New Roman"/>
+                <w:sz w:val="24"/>
+                <w:szCs w:val="24"/>
+              </w:rPr>
+              <w:t>, 2015, pp. 67–80.</w:t>
             </w:r>
           </w:p>
         </w:tc>
@@ -9352,8 +9876,19 @@
                 <w:sz w:val="24"/>
                 <w:szCs w:val="24"/>
               </w:rPr>
-              <w:t>Support Vector Machines and Perceptrons</w:t>
-            </w:r>
+              <w:t xml:space="preserve">Support Vector Machines and </w:t>
+            </w:r>
+            <w:proofErr w:type="spellStart"/>
+            <w:r>
+              <w:rPr>
+                <w:rFonts w:ascii="Times New Roman" w:eastAsia="Times New Roman" w:hAnsi="Times New Roman" w:cs="Times New Roman"/>
+                <w:i/>
+                <w:sz w:val="24"/>
+                <w:szCs w:val="24"/>
+              </w:rPr>
+              <w:t>Perceptrons</w:t>
+            </w:r>
+            <w:proofErr w:type="spellEnd"/>
             <w:r>
               <w:rPr>
                 <w:rFonts w:ascii="Times New Roman" w:eastAsia="Times New Roman" w:hAnsi="Times New Roman" w:cs="Times New Roman"/>
@@ -9522,6 +10057,7 @@
                 <w:rFonts w:ascii="Times New Roman" w:eastAsia="Times New Roman" w:hAnsi="Times New Roman" w:cs="Times New Roman"/>
                 <w:sz w:val="24"/>
                 <w:szCs w:val="24"/>
+                <w:lang w:val="fr-FR"/>
               </w:rPr>
               <w:t xml:space="preserve">S. Mishra </w:t>
             </w:r>
@@ -9531,6 +10067,7 @@
                 <w:i/>
                 <w:sz w:val="24"/>
                 <w:szCs w:val="24"/>
+                <w:lang w:val="fr-FR"/>
               </w:rPr>
               <w:t>et al.</w:t>
             </w:r>
@@ -9539,6 +10076,7 @@
                 <w:rFonts w:ascii="Times New Roman" w:eastAsia="Times New Roman" w:hAnsi="Times New Roman" w:cs="Times New Roman"/>
                 <w:sz w:val="24"/>
                 <w:szCs w:val="24"/>
+                <w:lang w:val="fr-FR"/>
               </w:rPr>
               <w:t xml:space="preserve">, “Principal Component Analysis,” </w:t>
             </w:r>
@@ -9548,8 +10086,18 @@
                 <w:i/>
                 <w:sz w:val="24"/>
                 <w:szCs w:val="24"/>
-              </w:rPr>
-              <w:t>Int. J. Livest. Res.</w:t>
+                <w:lang w:val="fr-FR"/>
+              </w:rPr>
+              <w:t xml:space="preserve">Int. J. Livest. </w:t>
+            </w:r>
+            <w:r>
+              <w:rPr>
+                <w:rFonts w:ascii="Times New Roman" w:eastAsia="Times New Roman" w:hAnsi="Times New Roman" w:cs="Times New Roman"/>
+                <w:i/>
+                <w:sz w:val="24"/>
+                <w:szCs w:val="24"/>
+              </w:rPr>
+              <w:t>Res.</w:t>
             </w:r>
             <w:r>
               <w:rPr>
@@ -9630,7 +10178,43 @@
                 <w:sz w:val="24"/>
                 <w:szCs w:val="24"/>
               </w:rPr>
-              <w:t xml:space="preserve">K. Kamalja and N. V. Khangar, “Multiple Correspondence Analysis and its applications,” </w:t>
+              <w:t xml:space="preserve">K. </w:t>
+            </w:r>
+            <w:proofErr w:type="spellStart"/>
+            <w:r>
+              <w:rPr>
+                <w:rFonts w:ascii="Times New Roman" w:eastAsia="Times New Roman" w:hAnsi="Times New Roman" w:cs="Times New Roman"/>
+                <w:sz w:val="24"/>
+                <w:szCs w:val="24"/>
+              </w:rPr>
+              <w:t>Kamalja</w:t>
+            </w:r>
+            <w:proofErr w:type="spellEnd"/>
+            <w:r>
+              <w:rPr>
+                <w:rFonts w:ascii="Times New Roman" w:eastAsia="Times New Roman" w:hAnsi="Times New Roman" w:cs="Times New Roman"/>
+                <w:sz w:val="24"/>
+                <w:szCs w:val="24"/>
+              </w:rPr>
+              <w:t xml:space="preserve"> and N. V. </w:t>
+            </w:r>
+            <w:proofErr w:type="spellStart"/>
+            <w:r>
+              <w:rPr>
+                <w:rFonts w:ascii="Times New Roman" w:eastAsia="Times New Roman" w:hAnsi="Times New Roman" w:cs="Times New Roman"/>
+                <w:sz w:val="24"/>
+                <w:szCs w:val="24"/>
+              </w:rPr>
+              <w:t>Khangar</w:t>
+            </w:r>
+            <w:proofErr w:type="spellEnd"/>
+            <w:r>
+              <w:rPr>
+                <w:rFonts w:ascii="Times New Roman" w:eastAsia="Times New Roman" w:hAnsi="Times New Roman" w:cs="Times New Roman"/>
+                <w:sz w:val="24"/>
+                <w:szCs w:val="24"/>
+              </w:rPr>
+              <w:t xml:space="preserve">, “Multiple Correspondence Analysis and its applications,” </w:t>
             </w:r>
             <w:r>
               <w:rPr>
@@ -9729,7 +10313,67 @@
                 <w:sz w:val="24"/>
                 <w:szCs w:val="24"/>
               </w:rPr>
-              <w:t>EURASIP J. Wirel. Commun. Netw.</w:t>
+              <w:t xml:space="preserve">EURASIP J. </w:t>
+            </w:r>
+            <w:proofErr w:type="spellStart"/>
+            <w:r>
+              <w:rPr>
+                <w:rFonts w:ascii="Times New Roman" w:eastAsia="Times New Roman" w:hAnsi="Times New Roman" w:cs="Times New Roman"/>
+                <w:i/>
+                <w:sz w:val="24"/>
+                <w:szCs w:val="24"/>
+              </w:rPr>
+              <w:t>Wirel</w:t>
+            </w:r>
+            <w:proofErr w:type="spellEnd"/>
+            <w:r>
+              <w:rPr>
+                <w:rFonts w:ascii="Times New Roman" w:eastAsia="Times New Roman" w:hAnsi="Times New Roman" w:cs="Times New Roman"/>
+                <w:i/>
+                <w:sz w:val="24"/>
+                <w:szCs w:val="24"/>
+              </w:rPr>
+              <w:t xml:space="preserve">. </w:t>
+            </w:r>
+            <w:proofErr w:type="spellStart"/>
+            <w:r>
+              <w:rPr>
+                <w:rFonts w:ascii="Times New Roman" w:eastAsia="Times New Roman" w:hAnsi="Times New Roman" w:cs="Times New Roman"/>
+                <w:i/>
+                <w:sz w:val="24"/>
+                <w:szCs w:val="24"/>
+              </w:rPr>
+              <w:t>Commun</w:t>
+            </w:r>
+            <w:proofErr w:type="spellEnd"/>
+            <w:r>
+              <w:rPr>
+                <w:rFonts w:ascii="Times New Roman" w:eastAsia="Times New Roman" w:hAnsi="Times New Roman" w:cs="Times New Roman"/>
+                <w:i/>
+                <w:sz w:val="24"/>
+                <w:szCs w:val="24"/>
+              </w:rPr>
+              <w:t xml:space="preserve">. </w:t>
+            </w:r>
+            <w:proofErr w:type="spellStart"/>
+            <w:r>
+              <w:rPr>
+                <w:rFonts w:ascii="Times New Roman" w:eastAsia="Times New Roman" w:hAnsi="Times New Roman" w:cs="Times New Roman"/>
+                <w:i/>
+                <w:sz w:val="24"/>
+                <w:szCs w:val="24"/>
+              </w:rPr>
+              <w:t>Netw</w:t>
+            </w:r>
+            <w:proofErr w:type="spellEnd"/>
+            <w:r>
+              <w:rPr>
+                <w:rFonts w:ascii="Times New Roman" w:eastAsia="Times New Roman" w:hAnsi="Times New Roman" w:cs="Times New Roman"/>
+                <w:i/>
+                <w:sz w:val="24"/>
+                <w:szCs w:val="24"/>
+              </w:rPr>
+              <w:t>.</w:t>
             </w:r>
             <w:r>
               <w:rPr>
@@ -9810,7 +10454,43 @@
                 <w:sz w:val="24"/>
                 <w:szCs w:val="24"/>
               </w:rPr>
-              <w:t xml:space="preserve">A. Sahu, M. Dhakar, and P. Rani, “Comparative analysis of apriori algorithm based on association rule,” </w:t>
+              <w:t xml:space="preserve">A. Sahu, M. </w:t>
+            </w:r>
+            <w:proofErr w:type="spellStart"/>
+            <w:r>
+              <w:rPr>
+                <w:rFonts w:ascii="Times New Roman" w:eastAsia="Times New Roman" w:hAnsi="Times New Roman" w:cs="Times New Roman"/>
+                <w:sz w:val="24"/>
+                <w:szCs w:val="24"/>
+              </w:rPr>
+              <w:t>Dhakar</w:t>
+            </w:r>
+            <w:proofErr w:type="spellEnd"/>
+            <w:r>
+              <w:rPr>
+                <w:rFonts w:ascii="Times New Roman" w:eastAsia="Times New Roman" w:hAnsi="Times New Roman" w:cs="Times New Roman"/>
+                <w:sz w:val="24"/>
+                <w:szCs w:val="24"/>
+              </w:rPr>
+              <w:t xml:space="preserve">, and P. Rani, “Comparative analysis of </w:t>
+            </w:r>
+            <w:proofErr w:type="spellStart"/>
+            <w:r>
+              <w:rPr>
+                <w:rFonts w:ascii="Times New Roman" w:eastAsia="Times New Roman" w:hAnsi="Times New Roman" w:cs="Times New Roman"/>
+                <w:sz w:val="24"/>
+                <w:szCs w:val="24"/>
+              </w:rPr>
+              <w:t>apriori</w:t>
+            </w:r>
+            <w:proofErr w:type="spellEnd"/>
+            <w:r>
+              <w:rPr>
+                <w:rFonts w:ascii="Times New Roman" w:eastAsia="Times New Roman" w:hAnsi="Times New Roman" w:cs="Times New Roman"/>
+                <w:sz w:val="24"/>
+                <w:szCs w:val="24"/>
+              </w:rPr>
+              <w:t xml:space="preserve"> algorithm based on association rule,” </w:t>
             </w:r>
             <w:r>
               <w:rPr>
@@ -9900,7 +10580,25 @@
                 <w:sz w:val="24"/>
                 <w:szCs w:val="24"/>
               </w:rPr>
-              <w:t xml:space="preserve">A. Soni, A. Saxena, and P. Bajaj, “A methodological approach for mining the user requirements using Apriori algorithm,” </w:t>
+              <w:t xml:space="preserve">A. Soni, A. Saxena, and P. Bajaj, “A methodological approach for mining the user requirements using </w:t>
+            </w:r>
+            <w:proofErr w:type="spellStart"/>
+            <w:r>
+              <w:rPr>
+                <w:rFonts w:ascii="Times New Roman" w:eastAsia="Times New Roman" w:hAnsi="Times New Roman" w:cs="Times New Roman"/>
+                <w:sz w:val="24"/>
+                <w:szCs w:val="24"/>
+              </w:rPr>
+              <w:t>Apriori</w:t>
+            </w:r>
+            <w:proofErr w:type="spellEnd"/>
+            <w:r>
+              <w:rPr>
+                <w:rFonts w:ascii="Times New Roman" w:eastAsia="Times New Roman" w:hAnsi="Times New Roman" w:cs="Times New Roman"/>
+                <w:sz w:val="24"/>
+                <w:szCs w:val="24"/>
+              </w:rPr>
+              <w:t xml:space="preserve"> algorithm,” </w:t>
             </w:r>
             <w:r>
               <w:rPr>
@@ -9932,6 +10630,8 @@
     </w:p>
     <w:sectPr>
       <w:headerReference w:type="default" r:id="rId35"/>
+      <w:footerReference w:type="even" r:id="rId36"/>
+      <w:footerReference w:type="default" r:id="rId37"/>
       <w:pgSz w:w="11909" w:h="16834"/>
       <w:pgMar w:top="1440" w:right="1440" w:bottom="1440" w:left="1440" w:header="720" w:footer="720" w:gutter="0"/>
       <w:pgNumType w:start="1"/>
@@ -9964,6 +10664,123 @@
     </w:p>
   </w:endnote>
 </w:endnotes>
+</file>
+
+<file path=word/footer1.xml><?xml version="1.0" encoding="utf-8"?>
+<w:ftr xmlns:wpc="http://schemas.microsoft.com/office/word/2010/wordprocessingCanvas" xmlns:cx="http://schemas.microsoft.com/office/drawing/2014/chartex" xmlns:cx1="http://schemas.microsoft.com/office/drawing/2015/9/8/chartex" xmlns:cx2="http://schemas.microsoft.com/office/drawing/2015/10/21/chartex" xmlns:cx3="http://schemas.microsoft.com/office/drawing/2016/5/9/chartex" xmlns:cx4="http://schemas.microsoft.com/office/drawing/2016/5/10/chartex" xmlns:cx5="http://schemas.microsoft.com/office/drawing/2016/5/11/chartex" xmlns:cx6="http://schemas.microsoft.com/office/drawing/2016/5/12/chartex" xmlns:cx7="http://schemas.microsoft.com/office/drawing/2016/5/13/chartex" xmlns:cx8="http://schemas.microsoft.com/office/drawing/2016/5/14/chartex" xmlns:mc="http://schemas.openxmlformats.org/markup-compatibility/2006" xmlns:aink="http://schemas.microsoft.com/office/drawing/2016/ink" xmlns:am3d="http://schemas.microsoft.com/office/drawing/2017/model3d" xmlns:o="urn:schemas-microsoft-com:office:office" xmlns:oel="http://schemas.microsoft.com/office/2019/extlst" xmlns:r="http://schemas.openxmlformats.org/officeDocument/2006/relationships" xmlns:m="http://schemas.openxmlformats.org/officeDocument/2006/math" xmlns:v="urn:schemas-microsoft-com:vml" xmlns:wp14="http://schemas.microsoft.com/office/word/2010/wordprocessingDrawing" xmlns:wp="http://schemas.openxmlformats.org/drawingml/2006/wordprocessingDrawing" xmlns:w10="urn:schemas-microsoft-com:office:word" xmlns:w="http://schemas.openxmlformats.org/wordprocessingml/2006/main" xmlns:w14="http://schemas.microsoft.com/office/word/2010/wordml" xmlns:w15="http://schemas.microsoft.com/office/word/2012/wordml" xmlns:w16cex="http://schemas.microsoft.com/office/word/2018/wordml/cex" xmlns:w16cid="http://schemas.microsoft.com/office/word/2016/wordml/cid" xmlns:w16="http://schemas.microsoft.com/office/word/2018/wordml" xmlns:w16sdtdh="http://schemas.microsoft.com/office/word/2020/wordml/sdtdatahash" xmlns:w16se="http://schemas.microsoft.com/office/word/2015/wordml/symex" xmlns:wpg="http://schemas.microsoft.com/office/word/2010/wordprocessingGroup" xmlns:wpi="http://schemas.microsoft.com/office/word/2010/wordprocessingInk" xmlns:wne="http://schemas.microsoft.com/office/word/2006/wordml" xmlns:wps="http://schemas.microsoft.com/office/word/2010/wordprocessingShape" mc:Ignorable="w14 w15 w16se w16cid w16 w16cex w16sdtdh wp14">
+  <w:sdt>
+    <w:sdtPr>
+      <w:rPr>
+        <w:rStyle w:val="PageNumber"/>
+      </w:rPr>
+      <w:id w:val="569236698"/>
+      <w:docPartObj>
+        <w:docPartGallery w:val="Page Numbers (Bottom of Page)"/>
+        <w:docPartUnique/>
+      </w:docPartObj>
+    </w:sdtPr>
+    <w:sdtContent>
+      <w:p>
+        <w:pPr>
+          <w:pStyle w:val="Footer"/>
+          <w:framePr w:wrap="none" w:vAnchor="text" w:hAnchor="margin" w:xAlign="right" w:y="1"/>
+          <w:rPr>
+            <w:rStyle w:val="PageNumber"/>
+          </w:rPr>
+        </w:pPr>
+        <w:r>
+          <w:rPr>
+            <w:rStyle w:val="PageNumber"/>
+          </w:rPr>
+          <w:fldChar w:fldCharType="begin"/>
+        </w:r>
+        <w:r>
+          <w:rPr>
+            <w:rStyle w:val="PageNumber"/>
+          </w:rPr>
+          <w:instrText xml:space="preserve"> PAGE </w:instrText>
+        </w:r>
+        <w:r>
+          <w:rPr>
+            <w:rStyle w:val="PageNumber"/>
+          </w:rPr>
+          <w:fldChar w:fldCharType="end"/>
+        </w:r>
+      </w:p>
+    </w:sdtContent>
+  </w:sdt>
+  <w:p>
+    <w:pPr>
+      <w:pStyle w:val="Footer"/>
+      <w:ind w:right="360"/>
+    </w:pPr>
+  </w:p>
+</w:ftr>
+</file>
+
+<file path=word/footer2.xml><?xml version="1.0" encoding="utf-8"?>
+<w:ftr xmlns:wpc="http://schemas.microsoft.com/office/word/2010/wordprocessingCanvas" xmlns:cx="http://schemas.microsoft.com/office/drawing/2014/chartex" xmlns:cx1="http://schemas.microsoft.com/office/drawing/2015/9/8/chartex" xmlns:cx2="http://schemas.microsoft.com/office/drawing/2015/10/21/chartex" xmlns:cx3="http://schemas.microsoft.com/office/drawing/2016/5/9/chartex" xmlns:cx4="http://schemas.microsoft.com/office/drawing/2016/5/10/chartex" xmlns:cx5="http://schemas.microsoft.com/office/drawing/2016/5/11/chartex" xmlns:cx6="http://schemas.microsoft.com/office/drawing/2016/5/12/chartex" xmlns:cx7="http://schemas.microsoft.com/office/drawing/2016/5/13/chartex" xmlns:cx8="http://schemas.microsoft.com/office/drawing/2016/5/14/chartex" xmlns:mc="http://schemas.openxmlformats.org/markup-compatibility/2006" xmlns:aink="http://schemas.microsoft.com/office/drawing/2016/ink" xmlns:am3d="http://schemas.microsoft.com/office/drawing/2017/model3d" xmlns:o="urn:schemas-microsoft-com:office:office" xmlns:oel="http://schemas.microsoft.com/office/2019/extlst" xmlns:r="http://schemas.openxmlformats.org/officeDocument/2006/relationships" xmlns:m="http://schemas.openxmlformats.org/officeDocument/2006/math" xmlns:v="urn:schemas-microsoft-com:vml" xmlns:wp14="http://schemas.microsoft.com/office/word/2010/wordprocessingDrawing" xmlns:wp="http://schemas.openxmlformats.org/drawingml/2006/wordprocessingDrawing" xmlns:w10="urn:schemas-microsoft-com:office:word" xmlns:w="http://schemas.openxmlformats.org/wordprocessingml/2006/main" xmlns:w14="http://schemas.microsoft.com/office/word/2010/wordml" xmlns:w15="http://schemas.microsoft.com/office/word/2012/wordml" xmlns:w16cex="http://schemas.microsoft.com/office/word/2018/wordml/cex" xmlns:w16cid="http://schemas.microsoft.com/office/word/2016/wordml/cid" xmlns:w16="http://schemas.microsoft.com/office/word/2018/wordml" xmlns:w16sdtdh="http://schemas.microsoft.com/office/word/2020/wordml/sdtdatahash" xmlns:w16se="http://schemas.microsoft.com/office/word/2015/wordml/symex" xmlns:wpg="http://schemas.microsoft.com/office/word/2010/wordprocessingGroup" xmlns:wpi="http://schemas.microsoft.com/office/word/2010/wordprocessingInk" xmlns:wne="http://schemas.microsoft.com/office/word/2006/wordml" xmlns:wps="http://schemas.microsoft.com/office/word/2010/wordprocessingShape" mc:Ignorable="w14 w15 w16se w16cid w16 w16cex w16sdtdh wp14">
+  <w:sdt>
+    <w:sdtPr>
+      <w:rPr>
+        <w:rStyle w:val="PageNumber"/>
+      </w:rPr>
+      <w:id w:val="272982211"/>
+      <w:docPartObj>
+        <w:docPartGallery w:val="Page Numbers (Bottom of Page)"/>
+        <w:docPartUnique/>
+      </w:docPartObj>
+    </w:sdtPr>
+    <w:sdtContent>
+      <w:p>
+        <w:pPr>
+          <w:pStyle w:val="Footer"/>
+          <w:framePr w:wrap="none" w:vAnchor="text" w:hAnchor="margin" w:xAlign="right" w:y="1"/>
+          <w:rPr>
+            <w:rStyle w:val="PageNumber"/>
+          </w:rPr>
+        </w:pPr>
+        <w:r>
+          <w:rPr>
+            <w:rStyle w:val="PageNumber"/>
+          </w:rPr>
+          <w:fldChar w:fldCharType="begin"/>
+        </w:r>
+        <w:r>
+          <w:rPr>
+            <w:rStyle w:val="PageNumber"/>
+          </w:rPr>
+          <w:instrText xml:space="preserve"> PAGE </w:instrText>
+        </w:r>
+        <w:r>
+          <w:rPr>
+            <w:rStyle w:val="PageNumber"/>
+          </w:rPr>
+          <w:fldChar w:fldCharType="separate"/>
+        </w:r>
+        <w:r>
+          <w:rPr>
+            <w:rStyle w:val="PageNumber"/>
+            <w:noProof/>
+          </w:rPr>
+          <w:t>1</w:t>
+        </w:r>
+        <w:r>
+          <w:rPr>
+            <w:rStyle w:val="PageNumber"/>
+          </w:rPr>
+          <w:fldChar w:fldCharType="end"/>
+        </w:r>
+      </w:p>
+    </w:sdtContent>
+  </w:sdt>
+  <w:p>
+    <w:pPr>
+      <w:pStyle w:val="Footer"/>
+      <w:ind w:right="360"/>
+    </w:pPr>
+  </w:p>
+</w:ftr>
 </file>
 
 <file path=word/footnotes.xml><?xml version="1.0" encoding="utf-8"?>
@@ -10000,9 +10817,9 @@
 <file path=word/numbering.xml><?xml version="1.0" encoding="utf-8"?>
 <w:numbering xmlns:wpc="http://schemas.microsoft.com/office/word/2010/wordprocessingCanvas" xmlns:cx="http://schemas.microsoft.com/office/drawing/2014/chartex" xmlns:cx1="http://schemas.microsoft.com/office/drawing/2015/9/8/chartex" xmlns:cx2="http://schemas.microsoft.com/office/drawing/2015/10/21/chartex" xmlns:cx3="http://schemas.microsoft.com/office/drawing/2016/5/9/chartex" xmlns:cx4="http://schemas.microsoft.com/office/drawing/2016/5/10/chartex" xmlns:cx5="http://schemas.microsoft.com/office/drawing/2016/5/11/chartex" xmlns:cx6="http://schemas.microsoft.com/office/drawing/2016/5/12/chartex" xmlns:cx7="http://schemas.microsoft.com/office/drawing/2016/5/13/chartex" xmlns:cx8="http://schemas.microsoft.com/office/drawing/2016/5/14/chartex" xmlns:mc="http://schemas.openxmlformats.org/markup-compatibility/2006" xmlns:aink="http://schemas.microsoft.com/office/drawing/2016/ink" xmlns:am3d="http://schemas.microsoft.com/office/drawing/2017/model3d" xmlns:o="urn:schemas-microsoft-com:office:office" xmlns:oel="http://schemas.microsoft.com/office/2019/extlst" xmlns:r="http://schemas.openxmlformats.org/officeDocument/2006/relationships" xmlns:m="http://schemas.openxmlformats.org/officeDocument/2006/math" xmlns:v="urn:schemas-microsoft-com:vml" xmlns:wp14="http://schemas.microsoft.com/office/word/2010/wordprocessingDrawing" xmlns:wp="http://schemas.openxmlformats.org/drawingml/2006/wordprocessingDrawing" xmlns:w10="urn:schemas-microsoft-com:office:word" xmlns:w="http://schemas.openxmlformats.org/wordprocessingml/2006/main" xmlns:w14="http://schemas.microsoft.com/office/word/2010/wordml" xmlns:w15="http://schemas.microsoft.com/office/word/2012/wordml" xmlns:w16cex="http://schemas.microsoft.com/office/word/2018/wordml/cex" xmlns:w16cid="http://schemas.microsoft.com/office/word/2016/wordml/cid" xmlns:w16="http://schemas.microsoft.com/office/word/2018/wordml" xmlns:w16sdtdh="http://schemas.microsoft.com/office/word/2020/wordml/sdtdatahash" xmlns:w16se="http://schemas.microsoft.com/office/word/2015/wordml/symex" xmlns:wpg="http://schemas.microsoft.com/office/word/2010/wordprocessingGroup" xmlns:wpi="http://schemas.microsoft.com/office/word/2010/wordprocessingInk" xmlns:wne="http://schemas.microsoft.com/office/word/2006/wordml" xmlns:wps="http://schemas.microsoft.com/office/word/2010/wordprocessingShape" mc:Ignorable="w14 w15 w16se w16cid w16 w16cex w16sdtdh wp14">
   <w:abstractNum w:abstractNumId="0" w15:restartNumberingAfterBreak="0">
-    <w:nsid w:val="150D39C8"/>
+    <w:nsid w:val="1D9C1B68"/>
     <w:multiLevelType w:val="multilevel"/>
-    <w:tmpl w:val="FA068066"/>
+    <w:tmpl w:val="123851C0"/>
     <w:lvl w:ilvl="0">
       <w:start w:val="1"/>
       <w:numFmt w:val="decimal"/>
@@ -10113,9 +10930,122 @@
     </w:lvl>
   </w:abstractNum>
   <w:abstractNum w:abstractNumId="1" w15:restartNumberingAfterBreak="0">
-    <w:nsid w:val="21BD0413"/>
+    <w:nsid w:val="639810A7"/>
     <w:multiLevelType w:val="multilevel"/>
-    <w:tmpl w:val="EB70EC28"/>
+    <w:tmpl w:val="FE7C8B56"/>
+    <w:lvl w:ilvl="0">
+      <w:start w:val="1"/>
+      <w:numFmt w:val="decimal"/>
+      <w:lvlText w:val="%1."/>
+      <w:lvlJc w:val="right"/>
+      <w:pPr>
+        <w:ind w:left="720" w:hanging="450"/>
+      </w:pPr>
+      <w:rPr>
+        <w:u w:val="none"/>
+      </w:rPr>
+    </w:lvl>
+    <w:lvl w:ilvl="1">
+      <w:start w:val="1"/>
+      <w:numFmt w:val="decimal"/>
+      <w:lvlText w:val="%1.%2."/>
+      <w:lvlJc w:val="right"/>
+      <w:pPr>
+        <w:ind w:left="720" w:hanging="360"/>
+      </w:pPr>
+      <w:rPr>
+        <w:u w:val="none"/>
+      </w:rPr>
+    </w:lvl>
+    <w:lvl w:ilvl="2">
+      <w:start w:val="1"/>
+      <w:numFmt w:val="decimal"/>
+      <w:lvlText w:val="%1.%2.%3."/>
+      <w:lvlJc w:val="right"/>
+      <w:pPr>
+        <w:ind w:left="2160" w:hanging="360"/>
+      </w:pPr>
+      <w:rPr>
+        <w:u w:val="none"/>
+      </w:rPr>
+    </w:lvl>
+    <w:lvl w:ilvl="3">
+      <w:start w:val="1"/>
+      <w:numFmt w:val="decimal"/>
+      <w:lvlText w:val="%1.%2.%3.%4."/>
+      <w:lvlJc w:val="right"/>
+      <w:pPr>
+        <w:ind w:left="2880" w:hanging="360"/>
+      </w:pPr>
+      <w:rPr>
+        <w:u w:val="none"/>
+      </w:rPr>
+    </w:lvl>
+    <w:lvl w:ilvl="4">
+      <w:start w:val="1"/>
+      <w:numFmt w:val="decimal"/>
+      <w:lvlText w:val="%1.%2.%3.%4.%5."/>
+      <w:lvlJc w:val="right"/>
+      <w:pPr>
+        <w:ind w:left="3600" w:hanging="360"/>
+      </w:pPr>
+      <w:rPr>
+        <w:u w:val="none"/>
+      </w:rPr>
+    </w:lvl>
+    <w:lvl w:ilvl="5">
+      <w:start w:val="1"/>
+      <w:numFmt w:val="decimal"/>
+      <w:lvlText w:val="%1.%2.%3.%4.%5.%6."/>
+      <w:lvlJc w:val="right"/>
+      <w:pPr>
+        <w:ind w:left="4320" w:hanging="360"/>
+      </w:pPr>
+      <w:rPr>
+        <w:u w:val="none"/>
+      </w:rPr>
+    </w:lvl>
+    <w:lvl w:ilvl="6">
+      <w:start w:val="1"/>
+      <w:numFmt w:val="decimal"/>
+      <w:lvlText w:val="%1.%2.%3.%4.%5.%6.%7."/>
+      <w:lvlJc w:val="right"/>
+      <w:pPr>
+        <w:ind w:left="5040" w:hanging="360"/>
+      </w:pPr>
+      <w:rPr>
+        <w:u w:val="none"/>
+      </w:rPr>
+    </w:lvl>
+    <w:lvl w:ilvl="7">
+      <w:start w:val="1"/>
+      <w:numFmt w:val="decimal"/>
+      <w:lvlText w:val="%1.%2.%3.%4.%5.%6.%7.%8."/>
+      <w:lvlJc w:val="right"/>
+      <w:pPr>
+        <w:ind w:left="5760" w:hanging="360"/>
+      </w:pPr>
+      <w:rPr>
+        <w:u w:val="none"/>
+      </w:rPr>
+    </w:lvl>
+    <w:lvl w:ilvl="8">
+      <w:start w:val="1"/>
+      <w:numFmt w:val="decimal"/>
+      <w:lvlText w:val="%1.%2.%3.%4.%5.%6.%7.%8.%9."/>
+      <w:lvlJc w:val="right"/>
+      <w:pPr>
+        <w:ind w:left="6480" w:hanging="360"/>
+      </w:pPr>
+      <w:rPr>
+        <w:u w:val="none"/>
+      </w:rPr>
+    </w:lvl>
+  </w:abstractNum>
+  <w:abstractNum w:abstractNumId="2" w15:restartNumberingAfterBreak="0">
+    <w:nsid w:val="6C856F36"/>
+    <w:multiLevelType w:val="multilevel"/>
+    <w:tmpl w:val="9294D438"/>
     <w:lvl w:ilvl="0">
       <w:start w:val="1"/>
       <w:numFmt w:val="decimal"/>
@@ -10225,127 +11155,14 @@
       </w:rPr>
     </w:lvl>
   </w:abstractNum>
-  <w:abstractNum w:abstractNumId="2" w15:restartNumberingAfterBreak="0">
-    <w:nsid w:val="55E738A4"/>
-    <w:multiLevelType w:val="multilevel"/>
-    <w:tmpl w:val="2F900002"/>
-    <w:lvl w:ilvl="0">
-      <w:start w:val="1"/>
-      <w:numFmt w:val="decimal"/>
-      <w:lvlText w:val="%1."/>
-      <w:lvlJc w:val="right"/>
-      <w:pPr>
-        <w:ind w:left="720" w:hanging="450"/>
-      </w:pPr>
-      <w:rPr>
-        <w:u w:val="none"/>
-      </w:rPr>
-    </w:lvl>
-    <w:lvl w:ilvl="1">
-      <w:start w:val="1"/>
-      <w:numFmt w:val="decimal"/>
-      <w:lvlText w:val="%1.%2."/>
-      <w:lvlJc w:val="right"/>
-      <w:pPr>
-        <w:ind w:left="720" w:hanging="360"/>
-      </w:pPr>
-      <w:rPr>
-        <w:u w:val="none"/>
-      </w:rPr>
-    </w:lvl>
-    <w:lvl w:ilvl="2">
-      <w:start w:val="1"/>
-      <w:numFmt w:val="decimal"/>
-      <w:lvlText w:val="%1.%2.%3."/>
-      <w:lvlJc w:val="right"/>
-      <w:pPr>
-        <w:ind w:left="2160" w:hanging="360"/>
-      </w:pPr>
-      <w:rPr>
-        <w:u w:val="none"/>
-      </w:rPr>
-    </w:lvl>
-    <w:lvl w:ilvl="3">
-      <w:start w:val="1"/>
-      <w:numFmt w:val="decimal"/>
-      <w:lvlText w:val="%1.%2.%3.%4."/>
-      <w:lvlJc w:val="right"/>
-      <w:pPr>
-        <w:ind w:left="2880" w:hanging="360"/>
-      </w:pPr>
-      <w:rPr>
-        <w:u w:val="none"/>
-      </w:rPr>
-    </w:lvl>
-    <w:lvl w:ilvl="4">
-      <w:start w:val="1"/>
-      <w:numFmt w:val="decimal"/>
-      <w:lvlText w:val="%1.%2.%3.%4.%5."/>
-      <w:lvlJc w:val="right"/>
-      <w:pPr>
-        <w:ind w:left="3600" w:hanging="360"/>
-      </w:pPr>
-      <w:rPr>
-        <w:u w:val="none"/>
-      </w:rPr>
-    </w:lvl>
-    <w:lvl w:ilvl="5">
-      <w:start w:val="1"/>
-      <w:numFmt w:val="decimal"/>
-      <w:lvlText w:val="%1.%2.%3.%4.%5.%6."/>
-      <w:lvlJc w:val="right"/>
-      <w:pPr>
-        <w:ind w:left="4320" w:hanging="360"/>
-      </w:pPr>
-      <w:rPr>
-        <w:u w:val="none"/>
-      </w:rPr>
-    </w:lvl>
-    <w:lvl w:ilvl="6">
-      <w:start w:val="1"/>
-      <w:numFmt w:val="decimal"/>
-      <w:lvlText w:val="%1.%2.%3.%4.%5.%6.%7."/>
-      <w:lvlJc w:val="right"/>
-      <w:pPr>
-        <w:ind w:left="5040" w:hanging="360"/>
-      </w:pPr>
-      <w:rPr>
-        <w:u w:val="none"/>
-      </w:rPr>
-    </w:lvl>
-    <w:lvl w:ilvl="7">
-      <w:start w:val="1"/>
-      <w:numFmt w:val="decimal"/>
-      <w:lvlText w:val="%1.%2.%3.%4.%5.%6.%7.%8."/>
-      <w:lvlJc w:val="right"/>
-      <w:pPr>
-        <w:ind w:left="5760" w:hanging="360"/>
-      </w:pPr>
-      <w:rPr>
-        <w:u w:val="none"/>
-      </w:rPr>
-    </w:lvl>
-    <w:lvl w:ilvl="8">
-      <w:start w:val="1"/>
-      <w:numFmt w:val="decimal"/>
-      <w:lvlText w:val="%1.%2.%3.%4.%5.%6.%7.%8.%9."/>
-      <w:lvlJc w:val="right"/>
-      <w:pPr>
-        <w:ind w:left="6480" w:hanging="360"/>
-      </w:pPr>
-      <w:rPr>
-        <w:u w:val="none"/>
-      </w:rPr>
-    </w:lvl>
-  </w:abstractNum>
-  <w:num w:numId="1" w16cid:durableId="1516113382">
+  <w:num w:numId="1" w16cid:durableId="1991709671">
     <w:abstractNumId w:val="0"/>
   </w:num>
-  <w:num w:numId="2" w16cid:durableId="748042910">
+  <w:num w:numId="2" w16cid:durableId="526717241">
+    <w:abstractNumId w:val="1"/>
+  </w:num>
+  <w:num w:numId="3" w16cid:durableId="109933379">
     <w:abstractNumId w:val="2"/>
-  </w:num>
-  <w:num w:numId="3" w16cid:durableId="1464693557">
-    <w:abstractNumId w:val="1"/>
   </w:num>
 </w:numbering>
 </file>
@@ -10358,7 +11175,7 @@
         <w:rFonts w:ascii="Arial" w:eastAsia="Arial" w:hAnsi="Arial" w:cs="Arial"/>
         <w:sz w:val="22"/>
         <w:szCs w:val="22"/>
-        <w:lang w:val="en-GB" w:eastAsia="en-SG" w:bidi="ar-SA"/>
+        <w:lang w:val="en-GB" w:eastAsia="en-GB" w:bidi="ar-SA"/>
       </w:rPr>
     </w:rPrDefault>
     <w:pPrDefault>
@@ -11045,6 +11862,36 @@
       </w:tblCellMar>
     </w:tblPr>
   </w:style>
+  <w:style w:type="paragraph" w:styleId="Footer">
+    <w:name w:val="footer"/>
+    <w:basedOn w:val="Normal"/>
+    <w:link w:val="FooterChar"/>
+    <w:uiPriority w:val="99"/>
+    <w:unhideWhenUsed/>
+    <w:rsid w:val="00B9461F"/>
+    <w:pPr>
+      <w:tabs>
+        <w:tab w:val="center" w:pos="4513"/>
+        <w:tab w:val="right" w:pos="9026"/>
+      </w:tabs>
+      <w:spacing w:line="240" w:lineRule="auto"/>
+    </w:pPr>
+  </w:style>
+  <w:style w:type="character" w:customStyle="1" w:styleId="FooterChar">
+    <w:name w:val="Footer Char"/>
+    <w:basedOn w:val="DefaultParagraphFont"/>
+    <w:link w:val="Footer"/>
+    <w:uiPriority w:val="99"/>
+    <w:rsid w:val="00B9461F"/>
+  </w:style>
+  <w:style w:type="character" w:styleId="PageNumber">
+    <w:name w:val="page number"/>
+    <w:basedOn w:val="DefaultParagraphFont"/>
+    <w:uiPriority w:val="99"/>
+    <w:semiHidden/>
+    <w:unhideWhenUsed/>
+    <w:rsid w:val="00B9461F"/>
+  </w:style>
 </w:styles>
 </file>
 

</xml_diff>